<commit_message>
New tasks added Repaired mistakes in solution
</commit_message>
<xml_diff>
--- a/12.Exercise DATA AGGREGATION/05. DB-Basics-MySQL-Data-Aggregation-Exercises.docx
+++ b/12.Exercise DATA AGGREGATION/05. DB-Basics-MySQL-Data-Aggregation-Exercises.docx
@@ -1,6 +1,6 @@
 
 <file path=word/document.xml><?xml version="1.0" encoding="utf-8"?>
-<w:document xmlns:wpc="http://schemas.microsoft.com/office/word/2010/wordprocessingCanvas" xmlns:cx="http://schemas.microsoft.com/office/drawing/2014/chartex" xmlns:cx1="http://schemas.microsoft.com/office/drawing/2015/9/8/chartex" xmlns:cx2="http://schemas.microsoft.com/office/drawing/2015/10/21/chartex" xmlns:mc="http://schemas.openxmlformats.org/markup-compatibility/2006" xmlns:o="urn:schemas-microsoft-com:office:office" xmlns:r="http://schemas.openxmlformats.org/officeDocument/2006/relationships" xmlns:m="http://schemas.openxmlformats.org/officeDocument/2006/math" xmlns:v="urn:schemas-microsoft-com:vml" xmlns:wp14="http://schemas.microsoft.com/office/word/2010/wordprocessingDrawing" xmlns:wp="http://schemas.openxmlformats.org/drawingml/2006/wordprocessingDrawing" xmlns:w10="urn:schemas-microsoft-com:office:word" xmlns:w="http://schemas.openxmlformats.org/wordprocessingml/2006/main" xmlns:w14="http://schemas.microsoft.com/office/word/2010/wordml" xmlns:w15="http://schemas.microsoft.com/office/word/2012/wordml" xmlns:w16se="http://schemas.microsoft.com/office/word/2015/wordml/symex" xmlns:wpg="http://schemas.microsoft.com/office/word/2010/wordprocessingGroup" xmlns:wpi="http://schemas.microsoft.com/office/word/2010/wordprocessingInk" xmlns:wne="http://schemas.microsoft.com/office/word/2006/wordml" xmlns:wps="http://schemas.microsoft.com/office/word/2010/wordprocessingShape" mc:Ignorable="w14 w15 w16se wp14">
+<w:document xmlns:wpc="http://schemas.microsoft.com/office/word/2010/wordprocessingCanvas" xmlns:mc="http://schemas.openxmlformats.org/markup-compatibility/2006" xmlns:o="urn:schemas-microsoft-com:office:office" xmlns:r="http://schemas.openxmlformats.org/officeDocument/2006/relationships" xmlns:m="http://schemas.openxmlformats.org/officeDocument/2006/math" xmlns:v="urn:schemas-microsoft-com:vml" xmlns:wp14="http://schemas.microsoft.com/office/word/2010/wordprocessingDrawing" xmlns:wp="http://schemas.openxmlformats.org/drawingml/2006/wordprocessingDrawing" xmlns:w10="urn:schemas-microsoft-com:office:word" xmlns:w="http://schemas.openxmlformats.org/wordprocessingml/2006/main" xmlns:w14="http://schemas.microsoft.com/office/word/2010/wordml" xmlns:w15="http://schemas.microsoft.com/office/word/2012/wordml" xmlns:wpg="http://schemas.microsoft.com/office/word/2010/wordprocessingGroup" xmlns:wpi="http://schemas.microsoft.com/office/word/2010/wordprocessingInk" xmlns:wne="http://schemas.microsoft.com/office/word/2006/wordml" xmlns:wps="http://schemas.microsoft.com/office/word/2010/wordprocessingShape" mc:Ignorable="w14 w15 wp14">
   <w:body>
     <w:p>
       <w:pPr>
@@ -94,7 +94,49 @@
         <w:rPr>
           <w:lang w:val="en-GB"/>
         </w:rPr>
-        <w:t>Mr. Bodrog is a greedy small goblin who is in charge of Gringotts – the biggest wizard bank. His most precious possession is a small database of the deposits in the wizard’s world. Taking money is his hobby. He wants your money as well but unfortunately you are not a wizard. The only magic you know is how to work with databases. That’s how you got access to the precious data. Mr. Bodrog wants you to send him some reports otherwise he will send a pack of</w:t>
+        <w:t xml:space="preserve">Mr. </w:t>
+      </w:r>
+      <w:proofErr w:type="spellStart"/>
+      <w:r>
+        <w:rPr>
+          <w:lang w:val="en-GB"/>
+        </w:rPr>
+        <w:t>Bodrog</w:t>
+      </w:r>
+      <w:proofErr w:type="spellEnd"/>
+      <w:r>
+        <w:rPr>
+          <w:lang w:val="en-GB"/>
+        </w:rPr>
+        <w:t xml:space="preserve"> is a greedy small goblin who is in charge of </w:t>
+      </w:r>
+      <w:proofErr w:type="spellStart"/>
+      <w:r>
+        <w:rPr>
+          <w:lang w:val="en-GB"/>
+        </w:rPr>
+        <w:t>Gringotts</w:t>
+      </w:r>
+      <w:proofErr w:type="spellEnd"/>
+      <w:r>
+        <w:rPr>
+          <w:lang w:val="en-GB"/>
+        </w:rPr>
+        <w:t xml:space="preserve"> – the biggest wizard bank. His most precious possession is a small database of the deposits in the wizard’s world. Taking money is his hobby. He wants your money as well but unfortunately you are not a wizard. The only magic you know is how to work with databases. That’s how you got access to the precious data. Mr. </w:t>
+      </w:r>
+      <w:proofErr w:type="spellStart"/>
+      <w:r>
+        <w:rPr>
+          <w:lang w:val="en-GB"/>
+        </w:rPr>
+        <w:t>Bodrog</w:t>
+      </w:r>
+      <w:proofErr w:type="spellEnd"/>
+      <w:r>
+        <w:rPr>
+          <w:lang w:val="en-GB"/>
+        </w:rPr>
+        <w:t xml:space="preserve"> wants you to send him some reports otherwise he will send a pack of</w:t>
       </w:r>
       <w:r>
         <w:rPr>
@@ -167,13 +209,36 @@
         </w:rPr>
       </w:pPr>
       <w:r>
-        <w:t xml:space="preserve">Import the database and send the total count of records to </w:t>
-      </w:r>
-      <w:r>
-        <w:rPr>
-          <w:lang w:val="en-GB"/>
-        </w:rPr>
-        <w:t>Mr. Bodrog. Make sure nothing</w:t>
+        <w:t xml:space="preserve">Import the database and send the total </w:t>
+      </w:r>
+      <w:r>
+        <w:rPr>
+          <w:b/>
+        </w:rPr>
+        <w:t>count</w:t>
+      </w:r>
+      <w:r>
+        <w:t xml:space="preserve"> of records to </w:t>
+      </w:r>
+      <w:r>
+        <w:rPr>
+          <w:lang w:val="en-GB"/>
+        </w:rPr>
+        <w:t xml:space="preserve">Mr. </w:t>
+      </w:r>
+      <w:proofErr w:type="spellStart"/>
+      <w:r>
+        <w:rPr>
+          <w:lang w:val="en-GB"/>
+        </w:rPr>
+        <w:t>Bodrog</w:t>
+      </w:r>
+      <w:proofErr w:type="spellEnd"/>
+      <w:r>
+        <w:rPr>
+          <w:lang w:val="en-GB"/>
+        </w:rPr>
+        <w:t>. Make sure nothing</w:t>
       </w:r>
       <w:r>
         <w:rPr>
@@ -289,7 +354,20 @@
         <w:rPr>
           <w:lang w:val="en-GB"/>
         </w:rPr>
-        <w:t>Select the size of the longest magic wand. Rename the new column appropriately.</w:t>
+        <w:t xml:space="preserve">Select the size of the </w:t>
+      </w:r>
+      <w:r>
+        <w:rPr>
+          <w:b/>
+          <w:lang w:val="en-GB"/>
+        </w:rPr>
+        <w:t>longest</w:t>
+      </w:r>
+      <w:r>
+        <w:rPr>
+          <w:lang w:val="en-GB"/>
+        </w:rPr>
+        <w:t xml:space="preserve"> magic wand. Rename the new column appropriately.</w:t>
       </w:r>
     </w:p>
     <w:p>
@@ -328,6 +406,7 @@
                 <w:lang w:val="en-GB"/>
               </w:rPr>
             </w:pPr>
+            <w:proofErr w:type="spellStart"/>
             <w:r>
               <w:rPr>
                 <w:b/>
@@ -370,6 +449,7 @@
               </w:rPr>
               <w:t>and</w:t>
             </w:r>
+            <w:proofErr w:type="spellEnd"/>
           </w:p>
         </w:tc>
       </w:tr>
@@ -430,7 +510,81 @@
         <w:rPr>
           <w:lang w:val="en-GB"/>
         </w:rPr>
-        <w:t>For wizards in each deposit group show the longest magic wand. Rename the new column appropriately.</w:t>
+        <w:t xml:space="preserve">For wizards in each deposit group show the </w:t>
+      </w:r>
+      <w:r>
+        <w:rPr>
+          <w:b/>
+          <w:lang w:val="en-GB"/>
+        </w:rPr>
+        <w:t>longest</w:t>
+      </w:r>
+      <w:r>
+        <w:rPr>
+          <w:lang w:val="en-GB"/>
+        </w:rPr>
+        <w:t xml:space="preserve"> magic wand. </w:t>
+      </w:r>
+      <w:r>
+        <w:t xml:space="preserve">Sort result by </w:t>
+      </w:r>
+      <w:r>
+        <w:rPr>
+          <w:lang w:val="en-GB"/>
+        </w:rPr>
+        <w:t>longest</w:t>
+      </w:r>
+      <w:r>
+        <w:rPr>
+          <w:lang w:val="en-GB"/>
+        </w:rPr>
+        <w:t xml:space="preserve"> magic wand</w:t>
+      </w:r>
+      <w:r>
+        <w:rPr>
+          <w:lang w:val="en-GB"/>
+        </w:rPr>
+        <w:t xml:space="preserve"> for each deposit group in increasing order</w:t>
+      </w:r>
+      <w:r>
+        <w:rPr>
+          <w:lang w:val="en-GB"/>
+        </w:rPr>
+        <w:t xml:space="preserve">, then by </w:t>
+      </w:r>
+      <w:proofErr w:type="spellStart"/>
+      <w:r>
+        <w:rPr>
+          <w:b/>
+          <w:lang w:val="en-GB"/>
+        </w:rPr>
+        <w:t>deposit_group</w:t>
+      </w:r>
+      <w:proofErr w:type="spellEnd"/>
+      <w:r>
+        <w:rPr>
+          <w:b/>
+          <w:lang w:val="en-GB"/>
+        </w:rPr>
+        <w:t xml:space="preserve"> </w:t>
+      </w:r>
+      <w:r>
+        <w:rPr>
+          <w:lang w:val="en-GB"/>
+        </w:rPr>
+        <w:t>alphabetically</w:t>
+      </w:r>
+      <w:r>
+        <w:rPr>
+          <w:lang w:val="en-GB"/>
+        </w:rPr>
+        <w:t xml:space="preserve">. </w:t>
+      </w:r>
+      <w:r>
+        <w:rPr>
+          <w:lang w:val="en-GB"/>
+        </w:rPr>
+        <w:t>Rename the new column appropriately.</w:t>
       </w:r>
     </w:p>
     <w:p>
@@ -467,6 +621,7 @@
                 <w:lang w:val="en-GB"/>
               </w:rPr>
             </w:pPr>
+            <w:proofErr w:type="spellStart"/>
             <w:r>
               <w:rPr>
                 <w:b/>
@@ -474,6 +629,7 @@
               </w:rPr>
               <w:t>deposit_group</w:t>
             </w:r>
+            <w:proofErr w:type="spellEnd"/>
           </w:p>
         </w:tc>
         <w:tc>
@@ -489,6 +645,7 @@
                 <w:lang w:val="en-GB"/>
               </w:rPr>
             </w:pPr>
+            <w:proofErr w:type="spellStart"/>
             <w:r>
               <w:rPr>
                 <w:b/>
@@ -496,6 +653,7 @@
               </w:rPr>
               <w:t>longest_magic_wand</w:t>
             </w:r>
+            <w:proofErr w:type="spellEnd"/>
           </w:p>
         </w:tc>
       </w:tr>
@@ -630,7 +788,20 @@
         <w:rPr>
           <w:lang w:val="en-GB"/>
         </w:rPr>
-        <w:t>Select the deposit group with the lowest average wand size.</w:t>
+        <w:t xml:space="preserve">Select the deposit group with the lowest </w:t>
+      </w:r>
+      <w:r>
+        <w:rPr>
+          <w:b/>
+          <w:lang w:val="en-GB"/>
+        </w:rPr>
+        <w:t>average</w:t>
+      </w:r>
+      <w:r>
+        <w:rPr>
+          <w:lang w:val="en-GB"/>
+        </w:rPr>
+        <w:t xml:space="preserve"> wand size.</w:t>
       </w:r>
     </w:p>
     <w:p>
@@ -666,6 +837,7 @@
                 <w:lang w:val="en-GB"/>
               </w:rPr>
             </w:pPr>
+            <w:proofErr w:type="spellStart"/>
             <w:r>
               <w:rPr>
                 <w:b/>
@@ -673,6 +845,7 @@
               </w:rPr>
               <w:t>deposit_group</w:t>
             </w:r>
+            <w:proofErr w:type="spellEnd"/>
           </w:p>
         </w:tc>
       </w:tr>
@@ -687,21 +860,6 @@
             </w:pPr>
             <w:r>
               <w:t>Troll Chest</w:t>
-            </w:r>
-          </w:p>
-        </w:tc>
-      </w:tr>
-      <w:tr>
-        <w:tc>
-          <w:tcPr>
-            <w:tcW w:w="2410" w:type="dxa"/>
-          </w:tcPr>
-          <w:p>
-            <w:pPr>
-              <w:spacing w:after="0"/>
-            </w:pPr>
-            <w:r>
-              <w:t>Venomous Tongue</w:t>
             </w:r>
           </w:p>
         </w:tc>
@@ -713,6 +871,8 @@
           <w:lang w:val="en-GB"/>
         </w:rPr>
       </w:pPr>
+      <w:bookmarkStart w:id="0" w:name="_GoBack"/>
+      <w:bookmarkEnd w:id="0"/>
     </w:p>
     <w:p>
       <w:pPr>
@@ -740,7 +900,20 @@
         <w:rPr>
           <w:lang w:val="en-GB"/>
         </w:rPr>
-        <w:t>Select all deposit groups and its total deposit sum.</w:t>
+        <w:t xml:space="preserve">Select all deposit groups and its </w:t>
+      </w:r>
+      <w:r>
+        <w:rPr>
+          <w:b/>
+          <w:lang w:val="en-GB"/>
+        </w:rPr>
+        <w:t>total deposit sum</w:t>
+      </w:r>
+      <w:r>
+        <w:rPr>
+          <w:lang w:val="en-GB"/>
+        </w:rPr>
+        <w:t>.</w:t>
       </w:r>
     </w:p>
     <w:p>
@@ -777,6 +950,7 @@
                 <w:lang w:val="en-GB"/>
               </w:rPr>
             </w:pPr>
+            <w:proofErr w:type="spellStart"/>
             <w:r>
               <w:rPr>
                 <w:b/>
@@ -784,6 +958,7 @@
               </w:rPr>
               <w:t>deposit_group</w:t>
             </w:r>
+            <w:proofErr w:type="spellEnd"/>
           </w:p>
         </w:tc>
         <w:tc>
@@ -799,6 +974,7 @@
                 <w:lang w:val="en-GB"/>
               </w:rPr>
             </w:pPr>
+            <w:proofErr w:type="spellStart"/>
             <w:r>
               <w:rPr>
                 <w:b/>
@@ -806,6 +982,7 @@
               </w:rPr>
               <w:t>total_sum</w:t>
             </w:r>
+            <w:proofErr w:type="spellEnd"/>
           </w:p>
         </w:tc>
       </w:tr>
@@ -897,7 +1074,21 @@
         <w:rPr>
           <w:lang w:val="en-GB"/>
         </w:rPr>
-        <w:t>Deposits Sum for Ollivander family</w:t>
+        <w:t xml:space="preserve">Deposits Sum for </w:t>
+      </w:r>
+      <w:proofErr w:type="spellStart"/>
+      <w:r>
+        <w:rPr>
+          <w:lang w:val="en-GB"/>
+        </w:rPr>
+        <w:t>Ollivander</w:t>
+      </w:r>
+      <w:proofErr w:type="spellEnd"/>
+      <w:r>
+        <w:rPr>
+          <w:lang w:val="en-GB"/>
+        </w:rPr>
+        <w:t xml:space="preserve"> family</w:t>
       </w:r>
     </w:p>
     <w:p>
@@ -910,7 +1101,21 @@
         <w:rPr>
           <w:lang w:val="en-GB"/>
         </w:rPr>
-        <w:t>Select all deposit groups and its total deposit sum but only for the wizards who has their magic wand crafted by Ollivander family.</w:t>
+        <w:t xml:space="preserve">Select all deposit groups and its total deposit sum but only for the wizards who has their magic wand crafted by </w:t>
+      </w:r>
+      <w:proofErr w:type="spellStart"/>
+      <w:r>
+        <w:rPr>
+          <w:lang w:val="en-GB"/>
+        </w:rPr>
+        <w:t>Ollivander</w:t>
+      </w:r>
+      <w:proofErr w:type="spellEnd"/>
+      <w:r>
+        <w:rPr>
+          <w:lang w:val="en-GB"/>
+        </w:rPr>
+        <w:t xml:space="preserve"> family.</w:t>
       </w:r>
     </w:p>
     <w:p>
@@ -947,6 +1152,7 @@
                 <w:lang w:val="en-GB"/>
               </w:rPr>
             </w:pPr>
+            <w:proofErr w:type="spellStart"/>
             <w:r>
               <w:rPr>
                 <w:b/>
@@ -954,6 +1160,7 @@
               </w:rPr>
               <w:t>deposit_group</w:t>
             </w:r>
+            <w:proofErr w:type="spellEnd"/>
           </w:p>
         </w:tc>
         <w:tc>
@@ -969,12 +1176,42 @@
                 <w:lang w:val="en-GB"/>
               </w:rPr>
             </w:pPr>
+            <w:proofErr w:type="spellStart"/>
             <w:r>
               <w:rPr>
                 <w:b/>
                 <w:lang w:val="en-GB"/>
               </w:rPr>
               <w:t>total_sum</w:t>
+            </w:r>
+            <w:proofErr w:type="spellEnd"/>
+          </w:p>
+        </w:tc>
+      </w:tr>
+      <w:tr>
+        <w:tc>
+          <w:tcPr>
+            <w:tcW w:w="1701" w:type="dxa"/>
+          </w:tcPr>
+          <w:p>
+            <w:pPr>
+              <w:spacing w:after="0"/>
+            </w:pPr>
+            <w:r>
+              <w:t>Blue Phoenix</w:t>
+            </w:r>
+          </w:p>
+        </w:tc>
+        <w:tc>
+          <w:tcPr>
+            <w:tcW w:w="2552" w:type="dxa"/>
+          </w:tcPr>
+          <w:p>
+            <w:pPr>
+              <w:spacing w:after="0"/>
+            </w:pPr>
+            <w:r>
+              <w:t>52968.96</w:t>
             </w:r>
           </w:p>
         </w:tc>
@@ -1086,7 +1323,33 @@
         <w:rPr>
           <w:lang w:val="en-GB"/>
         </w:rPr>
-        <w:t>Select all deposit groups and its total deposit sum but only for the wizards who has their magic wand crafted by Ollivander family. After this filter total deposit amounts lower than 15000</w:t>
+        <w:t xml:space="preserve">Select all deposit groups and its total deposit sum but only for the wizards who has their magic wand crafted by </w:t>
+      </w:r>
+      <w:proofErr w:type="spellStart"/>
+      <w:r>
+        <w:rPr>
+          <w:lang w:val="en-GB"/>
+        </w:rPr>
+        <w:t>Ollivander</w:t>
+      </w:r>
+      <w:proofErr w:type="spellEnd"/>
+      <w:r>
+        <w:rPr>
+          <w:lang w:val="en-GB"/>
+        </w:rPr>
+        <w:t xml:space="preserve"> family. After this filter total deposit </w:t>
+      </w:r>
+      <w:r>
+        <w:rPr>
+          <w:lang w:val="en-GB"/>
+        </w:rPr>
+        <w:t>sums lower</w:t>
+      </w:r>
+      <w:r>
+        <w:rPr>
+          <w:lang w:val="en-GB"/>
+        </w:rPr>
+        <w:t xml:space="preserve"> than 15000</w:t>
       </w:r>
       <w:r>
         <w:rPr>
@@ -1104,7 +1367,19 @@
         <w:rPr>
           <w:lang w:val="en-GB"/>
         </w:rPr>
-        <w:t xml:space="preserve"> Order by total deposit amount in descending order.</w:t>
+        <w:t xml:space="preserve"> Order by total deposit </w:t>
+      </w:r>
+      <w:r>
+        <w:rPr>
+          <w:lang w:val="en-GB"/>
+        </w:rPr>
+        <w:t>sum</w:t>
+      </w:r>
+      <w:r>
+        <w:rPr>
+          <w:lang w:val="en-GB"/>
+        </w:rPr>
+        <w:t xml:space="preserve"> in descending order.</w:t>
       </w:r>
     </w:p>
     <w:p>
@@ -1141,6 +1416,7 @@
                 <w:lang w:val="en-GB"/>
               </w:rPr>
             </w:pPr>
+            <w:proofErr w:type="spellStart"/>
             <w:r>
               <w:rPr>
                 <w:b/>
@@ -1148,6 +1424,7 @@
               </w:rPr>
               <w:t>deposit_group</w:t>
             </w:r>
+            <w:proofErr w:type="spellEnd"/>
           </w:p>
         </w:tc>
         <w:tc>
@@ -1163,6 +1440,7 @@
                 <w:lang w:val="en-GB"/>
               </w:rPr>
             </w:pPr>
+            <w:proofErr w:type="spellStart"/>
             <w:r>
               <w:rPr>
                 <w:b/>
@@ -1170,6 +1448,7 @@
               </w:rPr>
               <w:t>total_sum</w:t>
             </w:r>
+            <w:proofErr w:type="spellEnd"/>
           </w:p>
         </w:tc>
       </w:tr>
@@ -1348,9 +1627,6 @@
     <w:p>
       <w:pPr>
         <w:pStyle w:val="ListParagraph"/>
-        <w:rPr>
-          <w:lang w:val="bg-BG"/>
-        </w:rPr>
       </w:pPr>
     </w:p>
     <w:p>
@@ -1360,21 +1636,61 @@
       <w:r>
         <w:t xml:space="preserve">Select the data in ascending order by </w:t>
       </w:r>
+      <w:proofErr w:type="spellStart"/>
       <w:r>
         <w:rPr>
           <w:b/>
         </w:rPr>
-        <w:t>MagicWandCreator</w:t>
-      </w:r>
+        <w:t>m</w:t>
+      </w:r>
+      <w:r>
+        <w:rPr>
+          <w:b/>
+        </w:rPr>
+        <w:t>agic</w:t>
+      </w:r>
+      <w:r>
+        <w:rPr>
+          <w:b/>
+        </w:rPr>
+        <w:t>_wand_c</w:t>
+      </w:r>
+      <w:r>
+        <w:rPr>
+          <w:b/>
+        </w:rPr>
+        <w:t>reator</w:t>
+      </w:r>
+      <w:proofErr w:type="spellEnd"/>
       <w:r>
         <w:t xml:space="preserve"> and </w:t>
       </w:r>
+      <w:proofErr w:type="spellStart"/>
       <w:r>
         <w:rPr>
           <w:b/>
         </w:rPr>
-        <w:t>DepositGroup</w:t>
-      </w:r>
+        <w:t>d</w:t>
+      </w:r>
+      <w:r>
+        <w:rPr>
+          <w:b/>
+        </w:rPr>
+        <w:t>eposit</w:t>
+      </w:r>
+      <w:r>
+        <w:rPr>
+          <w:b/>
+        </w:rPr>
+        <w:t>_g</w:t>
+      </w:r>
+      <w:r>
+        <w:rPr>
+          <w:b/>
+        </w:rPr>
+        <w:t>roup</w:t>
+      </w:r>
+      <w:proofErr w:type="spellEnd"/>
       <w:r>
         <w:t>.</w:t>
       </w:r>
@@ -1414,6 +1730,7 @@
                 <w:lang w:val="en-GB"/>
               </w:rPr>
             </w:pPr>
+            <w:proofErr w:type="spellStart"/>
             <w:r>
               <w:rPr>
                 <w:b/>
@@ -1421,6 +1738,7 @@
               </w:rPr>
               <w:t>deposit_group</w:t>
             </w:r>
+            <w:proofErr w:type="spellEnd"/>
           </w:p>
         </w:tc>
         <w:tc>
@@ -1436,6 +1754,7 @@
                 <w:lang w:val="en-GB"/>
               </w:rPr>
             </w:pPr>
+            <w:proofErr w:type="spellStart"/>
             <w:r>
               <w:rPr>
                 <w:b/>
@@ -1478,6 +1797,7 @@
               </w:rPr>
               <w:t>reator</w:t>
             </w:r>
+            <w:proofErr w:type="spellEnd"/>
           </w:p>
         </w:tc>
         <w:tc>
@@ -1493,6 +1813,7 @@
                 <w:lang w:val="en-GB"/>
               </w:rPr>
             </w:pPr>
+            <w:proofErr w:type="spellStart"/>
             <w:r>
               <w:rPr>
                 <w:b/>
@@ -1535,6 +1856,7 @@
               </w:rPr>
               <w:t>harge</w:t>
             </w:r>
+            <w:proofErr w:type="spellEnd"/>
           </w:p>
         </w:tc>
       </w:tr>
@@ -1561,8 +1883,13 @@
               <w:spacing w:after="0"/>
             </w:pPr>
             <w:r>
-              <w:t>Antioch Peverell</w:t>
-            </w:r>
+              <w:t xml:space="preserve">Antioch </w:t>
+            </w:r>
+            <w:proofErr w:type="spellStart"/>
+            <w:r>
+              <w:t>Peverell</w:t>
+            </w:r>
+            <w:proofErr w:type="spellEnd"/>
           </w:p>
         </w:tc>
         <w:tc>
@@ -1652,7 +1979,6 @@
         <w:rPr>
           <w:lang w:val="en-GB"/>
         </w:rPr>
-        <w:lastRenderedPageBreak/>
         <w:t>Age</w:t>
       </w:r>
       <w:r>
@@ -1951,6 +2277,7 @@
                 <w:lang w:val="en-GB"/>
               </w:rPr>
             </w:pPr>
+            <w:proofErr w:type="spellStart"/>
             <w:r>
               <w:rPr>
                 <w:b/>
@@ -1979,6 +2306,7 @@
               </w:rPr>
               <w:t>roup</w:t>
             </w:r>
+            <w:proofErr w:type="spellEnd"/>
           </w:p>
         </w:tc>
         <w:tc>
@@ -1994,6 +2322,7 @@
                 <w:lang w:val="en-GB"/>
               </w:rPr>
             </w:pPr>
+            <w:proofErr w:type="spellStart"/>
             <w:r>
               <w:rPr>
                 <w:b/>
@@ -2022,6 +2351,7 @@
               </w:rPr>
               <w:t>ount</w:t>
             </w:r>
+            <w:proofErr w:type="spellEnd"/>
           </w:p>
         </w:tc>
       </w:tr>
@@ -2175,6 +2505,7 @@
                 <w:lang w:val="en-GB"/>
               </w:rPr>
             </w:pPr>
+            <w:proofErr w:type="spellStart"/>
             <w:r>
               <w:rPr>
                 <w:b/>
@@ -2182,6 +2513,7 @@
               </w:rPr>
               <w:t>first_letter</w:t>
             </w:r>
+            <w:proofErr w:type="spellEnd"/>
           </w:p>
         </w:tc>
       </w:tr>
@@ -2248,7 +2580,21 @@
         <w:rPr>
           <w:lang w:val="en-GB"/>
         </w:rPr>
-        <w:t xml:space="preserve">Mr. Bodrog is highly interested in profitability. He wants to know the average interest of all </w:t>
+        <w:t xml:space="preserve">Mr. </w:t>
+      </w:r>
+      <w:proofErr w:type="spellStart"/>
+      <w:r>
+        <w:rPr>
+          <w:lang w:val="en-GB"/>
+        </w:rPr>
+        <w:t>Bodrog</w:t>
+      </w:r>
+      <w:proofErr w:type="spellEnd"/>
+      <w:r>
+        <w:rPr>
+          <w:lang w:val="en-GB"/>
+        </w:rPr>
+        <w:t xml:space="preserve"> is highly interested in profitability. He wants to know the average interest of all </w:t>
       </w:r>
       <w:r>
         <w:rPr>
@@ -2374,6 +2720,7 @@
                 <w:lang w:val="en-GB"/>
               </w:rPr>
             </w:pPr>
+            <w:proofErr w:type="spellStart"/>
             <w:r>
               <w:rPr>
                 <w:b/>
@@ -2402,6 +2749,7 @@
               </w:rPr>
               <w:t>roup</w:t>
             </w:r>
+            <w:proofErr w:type="spellEnd"/>
           </w:p>
         </w:tc>
         <w:tc>
@@ -2417,6 +2765,7 @@
                 <w:lang w:val="en-GB"/>
               </w:rPr>
             </w:pPr>
+            <w:proofErr w:type="spellStart"/>
             <w:r>
               <w:rPr>
                 <w:b/>
@@ -2459,6 +2808,7 @@
               </w:rPr>
               <w:t>xpired</w:t>
             </w:r>
+            <w:proofErr w:type="spellEnd"/>
           </w:p>
         </w:tc>
         <w:tc>
@@ -2474,6 +2824,7 @@
                 <w:lang w:val="en-GB"/>
               </w:rPr>
             </w:pPr>
+            <w:proofErr w:type="spellStart"/>
             <w:r>
               <w:rPr>
                 <w:b/>
@@ -2502,6 +2853,7 @@
               </w:rPr>
               <w:t>nterest</w:t>
             </w:r>
+            <w:proofErr w:type="spellEnd"/>
           </w:p>
         </w:tc>
       </w:tr>
@@ -2610,7 +2962,6 @@
         <w:rPr>
           <w:lang w:val="bg-BG"/>
         </w:rPr>
-        <w:lastRenderedPageBreak/>
         <w:t xml:space="preserve">* </w:t>
       </w:r>
       <w:r>
@@ -2622,8 +2973,16 @@
         <w:rPr>
           <w:lang w:val="en-GB"/>
         </w:rPr>
-        <w:t>Mr. Bodrog</w:t>
-      </w:r>
+        <w:t xml:space="preserve">Mr. </w:t>
+      </w:r>
+      <w:proofErr w:type="spellStart"/>
+      <w:r>
+        <w:rPr>
+          <w:lang w:val="en-GB"/>
+        </w:rPr>
+        <w:t>Bodrog</w:t>
+      </w:r>
+      <w:proofErr w:type="spellEnd"/>
       <w:r>
         <w:t xml:space="preserve"> definitely likes his werewolves more than you. </w:t>
       </w:r>
@@ -2654,11 +3013,11 @@
         <w:tblLook w:val="04A0" w:firstRow="1" w:lastRow="0" w:firstColumn="1" w:lastColumn="0" w:noHBand="0" w:noVBand="1"/>
       </w:tblPr>
       <w:tblGrid>
-        <w:gridCol w:w="2082"/>
-        <w:gridCol w:w="2083"/>
-        <w:gridCol w:w="2082"/>
-        <w:gridCol w:w="2375"/>
-        <w:gridCol w:w="1800"/>
+        <w:gridCol w:w="2065"/>
+        <w:gridCol w:w="2112"/>
+        <w:gridCol w:w="2071"/>
+        <w:gridCol w:w="2399"/>
+        <w:gridCol w:w="1775"/>
       </w:tblGrid>
       <w:tr>
         <w:tc>
@@ -2670,9 +3029,14 @@
             <w:pPr>
               <w:spacing w:after="0"/>
             </w:pPr>
-            <w:r>
-              <w:t>Host Wizard</w:t>
-            </w:r>
+            <w:proofErr w:type="spellStart"/>
+            <w:r>
+              <w:t>host_w</w:t>
+            </w:r>
+            <w:r>
+              <w:t>izard</w:t>
+            </w:r>
+            <w:proofErr w:type="spellEnd"/>
           </w:p>
         </w:tc>
         <w:tc>
@@ -2684,9 +3048,14 @@
             <w:pPr>
               <w:spacing w:after="0"/>
             </w:pPr>
-            <w:r>
-              <w:t>Host Wizard Deposit</w:t>
-            </w:r>
+            <w:proofErr w:type="spellStart"/>
+            <w:r>
+              <w:t>host_wizard_d</w:t>
+            </w:r>
+            <w:r>
+              <w:t>eposit</w:t>
+            </w:r>
+            <w:proofErr w:type="spellEnd"/>
           </w:p>
         </w:tc>
         <w:tc>
@@ -2698,9 +3067,14 @@
             <w:pPr>
               <w:spacing w:after="0"/>
             </w:pPr>
-            <w:r>
-              <w:t>Guest Wizard</w:t>
-            </w:r>
+            <w:proofErr w:type="spellStart"/>
+            <w:r>
+              <w:t>guest_w</w:t>
+            </w:r>
+            <w:r>
+              <w:t>izard</w:t>
+            </w:r>
+            <w:proofErr w:type="spellEnd"/>
           </w:p>
         </w:tc>
         <w:tc>
@@ -2712,9 +3086,14 @@
             <w:pPr>
               <w:spacing w:after="0"/>
             </w:pPr>
-            <w:r>
-              <w:t>Guest Wizard Deposit</w:t>
-            </w:r>
+            <w:proofErr w:type="spellStart"/>
+            <w:r>
+              <w:t>guest_wizard_d</w:t>
+            </w:r>
+            <w:r>
+              <w:t>eposit</w:t>
+            </w:r>
+            <w:proofErr w:type="spellEnd"/>
           </w:p>
         </w:tc>
         <w:tc>
@@ -2727,7 +3106,10 @@
               <w:spacing w:after="0"/>
             </w:pPr>
             <w:r>
-              <w:t>Difference</w:t>
+              <w:t>d</w:t>
+            </w:r>
+            <w:r>
+              <w:t>ifference</w:t>
             </w:r>
           </w:p>
         </w:tc>
@@ -2910,6 +3292,7 @@
                 <w:b/>
               </w:rPr>
             </w:pPr>
+            <w:proofErr w:type="spellStart"/>
             <w:r>
               <w:rPr>
                 <w:b/>
@@ -2934,6 +3317,7 @@
               </w:rPr>
               <w:t>ifference</w:t>
             </w:r>
+            <w:proofErr w:type="spellEnd"/>
           </w:p>
         </w:tc>
       </w:tr>
@@ -2975,7 +3359,7 @@
     <w:p>
       <w:pPr>
         <w:rPr>
-          <w:lang w:val="en-GB"/>
+          <w:lang w:val="bg-BG"/>
         </w:rPr>
       </w:pPr>
       <w:r>
@@ -2985,7 +3369,35 @@
         <w:rPr>
           <w:lang w:val="en-GB"/>
         </w:rPr>
-        <w:t xml:space="preserve">Mr. Bodrog. You have decided to find a proper job as an analyst in SoftUni. </w:t>
+        <w:t xml:space="preserve">Mr. </w:t>
+      </w:r>
+      <w:proofErr w:type="spellStart"/>
+      <w:r>
+        <w:rPr>
+          <w:lang w:val="en-GB"/>
+        </w:rPr>
+        <w:t>Bodrog</w:t>
+      </w:r>
+      <w:proofErr w:type="spellEnd"/>
+      <w:r>
+        <w:rPr>
+          <w:lang w:val="en-GB"/>
+        </w:rPr>
+        <w:t xml:space="preserve">. You have decided to find a proper job as an analyst in </w:t>
+      </w:r>
+      <w:proofErr w:type="spellStart"/>
+      <w:r>
+        <w:rPr>
+          <w:lang w:val="en-GB"/>
+        </w:rPr>
+        <w:t>SoftUni</w:t>
+      </w:r>
+      <w:proofErr w:type="spellEnd"/>
+      <w:r>
+        <w:rPr>
+          <w:lang w:val="en-GB"/>
+        </w:rPr>
+        <w:t xml:space="preserve">. </w:t>
       </w:r>
       <w:r>
         <w:rPr>
@@ -2994,6 +3406,7 @@
         <w:br/>
         <w:t xml:space="preserve">It’s not a surprise that you will use the </w:t>
       </w:r>
+      <w:proofErr w:type="spellStart"/>
       <w:r>
         <w:rPr>
           <w:b/>
@@ -3001,6 +3414,7 @@
         </w:rPr>
         <w:t>soft_uni</w:t>
       </w:r>
+      <w:proofErr w:type="spellEnd"/>
       <w:r>
         <w:rPr>
           <w:lang w:val="en-GB"/>
@@ -3026,13 +3440,25 @@
         </w:rPr>
         <w:t xml:space="preserve"> from the employees</w:t>
       </w:r>
-      <w:bookmarkStart w:id="0" w:name="_GoBack"/>
-      <w:bookmarkEnd w:id="0"/>
-      <w:r>
-        <w:rPr>
-          <w:lang w:val="en-GB"/>
-        </w:rPr>
-        <w:t xml:space="preserve"> for departments with ID (2,5,7) but only for those who are hire after 01/01/20</w:t>
+      <w:r>
+        <w:rPr>
+          <w:lang w:val="en-GB"/>
+        </w:rPr>
+        <w:t xml:space="preserve"> for departments with ID (2</w:t>
+      </w:r>
+      <w:proofErr w:type="gramStart"/>
+      <w:r>
+        <w:rPr>
+          <w:lang w:val="en-GB"/>
+        </w:rPr>
+        <w:t>,5,7</w:t>
+      </w:r>
+      <w:proofErr w:type="gramEnd"/>
+      <w:r>
+        <w:rPr>
+          <w:lang w:val="en-GB"/>
+        </w:rPr>
+        <w:t>) but only for those who are hire after 01/01/20</w:t>
       </w:r>
       <w:r>
         <w:rPr>
@@ -3045,6 +3471,31 @@
           <w:lang w:val="en-GB"/>
         </w:rPr>
         <w:t>0.</w:t>
+      </w:r>
+      <w:r>
+        <w:rPr>
+          <w:lang w:val="bg-BG"/>
+        </w:rPr>
+        <w:t xml:space="preserve"> </w:t>
+      </w:r>
+      <w:r>
+        <w:t xml:space="preserve">Sort result by </w:t>
+      </w:r>
+      <w:proofErr w:type="spellStart"/>
+      <w:r>
+        <w:rPr>
+          <w:b/>
+          <w:lang w:val="en-GB"/>
+        </w:rPr>
+        <w:t>department_id</w:t>
+      </w:r>
+      <w:proofErr w:type="spellEnd"/>
+      <w:r>
+        <w:rPr>
+          <w:b/>
+          <w:lang w:val="en-GB"/>
+        </w:rPr>
+        <w:t xml:space="preserve"> in ascending order.</w:t>
       </w:r>
       <w:r>
         <w:rPr>
@@ -3062,6 +3513,7 @@
           <w:numId w:val="13"/>
         </w:numPr>
       </w:pPr>
+      <w:proofErr w:type="spellStart"/>
       <w:r>
         <w:rPr>
           <w:b/>
@@ -3069,6 +3521,7 @@
         </w:rPr>
         <w:t>department_id</w:t>
       </w:r>
+      <w:proofErr w:type="spellEnd"/>
     </w:p>
     <w:p>
       <w:pPr>
@@ -3104,6 +3557,7 @@
                 <w:lang w:val="en-GB"/>
               </w:rPr>
             </w:pPr>
+            <w:proofErr w:type="spellStart"/>
             <w:r>
               <w:rPr>
                 <w:b/>
@@ -3111,6 +3565,7 @@
               </w:rPr>
               <w:t>department_id</w:t>
             </w:r>
+            <w:proofErr w:type="spellEnd"/>
           </w:p>
         </w:tc>
         <w:tc>
@@ -3126,6 +3581,7 @@
                 <w:lang w:val="en-GB"/>
               </w:rPr>
             </w:pPr>
+            <w:proofErr w:type="spellStart"/>
             <w:r>
               <w:rPr>
                 <w:b/>
@@ -3133,6 +3589,7 @@
               </w:rPr>
               <w:t>minimum_salary</w:t>
             </w:r>
+            <w:proofErr w:type="spellEnd"/>
           </w:p>
         </w:tc>
       </w:tr>
@@ -3223,7 +3680,13 @@
     </w:p>
     <w:p>
       <w:r>
-        <w:t xml:space="preserve">Select all employees who earn more than 30000 </w:t>
+        <w:t xml:space="preserve">Select all </w:t>
+      </w:r>
+      <w:r>
+        <w:t xml:space="preserve">high paid </w:t>
+      </w:r>
+      <w:r>
+        <w:t xml:space="preserve">employees who earn more than 30000 </w:t>
       </w:r>
       <w:r>
         <w:rPr>
@@ -3238,14 +3701,25 @@
         <w:t xml:space="preserve">. </w:t>
       </w:r>
       <w:r>
-        <w:t xml:space="preserve">Then delete all employees who has </w:t>
-      </w:r>
+        <w:t>Then</w:t>
+      </w:r>
+      <w:r>
+        <w:t xml:space="preserve"> delete all </w:t>
+      </w:r>
+      <w:r>
+        <w:t xml:space="preserve">high paid </w:t>
+      </w:r>
+      <w:r>
+        <w:t xml:space="preserve">employees who has </w:t>
+      </w:r>
+      <w:proofErr w:type="spellStart"/>
       <w:r>
         <w:rPr>
           <w:b/>
         </w:rPr>
         <w:t>manager_id</w:t>
       </w:r>
+      <w:proofErr w:type="spellEnd"/>
       <w:r>
         <w:rPr>
           <w:b/>
@@ -3259,15 +3733,32 @@
         <w:t>42</w:t>
       </w:r>
       <w:r>
-        <w:t xml:space="preserve">; Then increase the salaries of all employees with </w:t>
-      </w:r>
-      <w:r>
         <w:rPr>
           <w:b/>
+        </w:rPr>
+        <w:t xml:space="preserve"> </w:t>
+      </w:r>
+      <w:r>
+        <w:t>from the new table</w:t>
+      </w:r>
+      <w:r>
+        <w:t xml:space="preserve">; Then increase the salaries of all </w:t>
+      </w:r>
+      <w:r>
+        <w:t xml:space="preserve">high paid </w:t>
+      </w:r>
+      <w:r>
+        <w:t xml:space="preserve">employees with </w:t>
+      </w:r>
+      <w:proofErr w:type="spellStart"/>
+      <w:r>
+        <w:rPr>
+          <w:b/>
           <w:lang w:val="en-GB"/>
         </w:rPr>
         <w:t>department_id</w:t>
       </w:r>
+      <w:proofErr w:type="spellEnd"/>
       <w:r>
         <w:rPr>
           <w:b/>
@@ -3281,7 +3772,25 @@
         <w:t>=1</w:t>
       </w:r>
       <w:r>
-        <w:t xml:space="preserve"> with 5000. Finally, select the average salaries in each department.</w:t>
+        <w:t xml:space="preserve"> with 5000</w:t>
+      </w:r>
+      <w:r>
+        <w:t xml:space="preserve"> </w:t>
+      </w:r>
+      <w:r>
+        <w:t>in</w:t>
+      </w:r>
+      <w:r>
+        <w:t xml:space="preserve"> the new table</w:t>
+      </w:r>
+      <w:r>
+        <w:t>. Finally, select the average salaries in each department</w:t>
+      </w:r>
+      <w:r>
+        <w:t xml:space="preserve"> from the new table</w:t>
+      </w:r>
+      <w:r>
+        <w:t>.</w:t>
       </w:r>
     </w:p>
     <w:p>
@@ -3318,6 +3827,7 @@
                 <w:lang w:val="en-GB"/>
               </w:rPr>
             </w:pPr>
+            <w:proofErr w:type="spellStart"/>
             <w:r>
               <w:rPr>
                 <w:b/>
@@ -3325,6 +3835,7 @@
               </w:rPr>
               <w:t>department_id</w:t>
             </w:r>
+            <w:proofErr w:type="spellEnd"/>
           </w:p>
         </w:tc>
         <w:tc>
@@ -3340,12 +3851,14 @@
                 <w:lang w:val="en-GB"/>
               </w:rPr>
             </w:pPr>
+            <w:proofErr w:type="spellStart"/>
             <w:r>
               <w:rPr>
                 <w:b/>
               </w:rPr>
               <w:t>manager_id</w:t>
             </w:r>
+            <w:proofErr w:type="spellEnd"/>
           </w:p>
         </w:tc>
       </w:tr>
@@ -3393,6 +3906,7 @@
               <w:rPr>
                 <w:lang w:val="en-GB"/>
               </w:rPr>
+              <w:lastRenderedPageBreak/>
               <w:t>…</w:t>
             </w:r>
           </w:p>
@@ -3424,7 +3938,6 @@
         <w:ind w:left="284"/>
       </w:pPr>
       <w:r>
-        <w:lastRenderedPageBreak/>
         <w:t>Employees Max</w:t>
       </w:r>
       <w:r>
@@ -3476,6 +3989,7 @@
                 <w:lang w:val="en-GB"/>
               </w:rPr>
             </w:pPr>
+            <w:proofErr w:type="spellStart"/>
             <w:r>
               <w:rPr>
                 <w:b/>
@@ -3483,6 +3997,7 @@
               </w:rPr>
               <w:t>department_id</w:t>
             </w:r>
+            <w:proofErr w:type="spellEnd"/>
           </w:p>
         </w:tc>
         <w:tc>
@@ -3498,6 +4013,7 @@
                 <w:lang w:val="en-GB"/>
               </w:rPr>
             </w:pPr>
+            <w:proofErr w:type="spellStart"/>
             <w:r>
               <w:rPr>
                 <w:b/>
@@ -3505,6 +4021,7 @@
               </w:rPr>
               <w:t>max_salary</w:t>
             </w:r>
+            <w:proofErr w:type="spellEnd"/>
           </w:p>
         </w:tc>
       </w:tr>
@@ -3748,6 +4265,7 @@
                 <w:lang w:val="en-GB"/>
               </w:rPr>
             </w:pPr>
+            <w:proofErr w:type="spellStart"/>
             <w:r>
               <w:rPr>
                 <w:b/>
@@ -3755,6 +4273,7 @@
               </w:rPr>
               <w:t>department_id</w:t>
             </w:r>
+            <w:proofErr w:type="spellEnd"/>
           </w:p>
         </w:tc>
         <w:tc>
@@ -3770,6 +4289,7 @@
                 <w:lang w:val="en-GB"/>
               </w:rPr>
             </w:pPr>
+            <w:proofErr w:type="spellStart"/>
             <w:r>
               <w:rPr>
                 <w:b/>
@@ -3812,6 +4332,7 @@
               </w:rPr>
               <w:t>alary</w:t>
             </w:r>
+            <w:proofErr w:type="spellEnd"/>
           </w:p>
         </w:tc>
       </w:tr>
@@ -3923,6 +4444,7 @@
           <w:lang w:val="en-GB"/>
         </w:rPr>
       </w:pPr>
+      <w:proofErr w:type="spellStart"/>
       <w:r>
         <w:rPr>
           <w:b/>
@@ -3930,6 +4452,7 @@
         </w:rPr>
         <w:t>first_name</w:t>
       </w:r>
+      <w:proofErr w:type="spellEnd"/>
     </w:p>
     <w:p>
       <w:pPr>
@@ -3943,6 +4466,7 @@
           <w:lang w:val="en-GB"/>
         </w:rPr>
       </w:pPr>
+      <w:proofErr w:type="spellStart"/>
       <w:r>
         <w:rPr>
           <w:b/>
@@ -3950,6 +4474,7 @@
         </w:rPr>
         <w:t>last_name</w:t>
       </w:r>
+      <w:proofErr w:type="spellEnd"/>
     </w:p>
     <w:p>
       <w:pPr>
@@ -3963,12 +4488,14 @@
           <w:lang w:val="en-GB"/>
         </w:rPr>
       </w:pPr>
+      <w:proofErr w:type="spellStart"/>
       <w:r>
         <w:rPr>
           <w:b/>
         </w:rPr>
         <w:t>department_id</w:t>
       </w:r>
+      <w:proofErr w:type="spellEnd"/>
     </w:p>
     <w:p>
       <w:pPr>
@@ -3976,11 +4503,19 @@
           <w:lang w:val="en-GB"/>
         </w:rPr>
       </w:pPr>
-      <w:r>
-        <w:rPr>
-          <w:lang w:val="en-GB"/>
-        </w:rPr>
-        <w:t xml:space="preserve">for all employees who have salary higher than the average </w:t>
+      <w:proofErr w:type="gramStart"/>
+      <w:r>
+        <w:rPr>
+          <w:lang w:val="en-GB"/>
+        </w:rPr>
+        <w:t>for</w:t>
+      </w:r>
+      <w:proofErr w:type="gramEnd"/>
+      <w:r>
+        <w:rPr>
+          <w:lang w:val="en-GB"/>
+        </w:rPr>
+        <w:t xml:space="preserve"> all employees who have salary higher than the average </w:t>
       </w:r>
       <w:r>
         <w:rPr>
@@ -4012,6 +4547,7 @@
         </w:rPr>
         <w:t xml:space="preserve"> Order by </w:t>
       </w:r>
+      <w:proofErr w:type="spellStart"/>
       <w:r>
         <w:rPr>
           <w:b/>
@@ -4019,6 +4555,7 @@
         </w:rPr>
         <w:t>department_id</w:t>
       </w:r>
+      <w:proofErr w:type="spellEnd"/>
       <w:r>
         <w:rPr>
           <w:b/>
@@ -4062,6 +4599,7 @@
                 <w:lang w:val="en-GB"/>
               </w:rPr>
             </w:pPr>
+            <w:proofErr w:type="spellStart"/>
             <w:r>
               <w:rPr>
                 <w:b/>
@@ -4069,6 +4607,7 @@
               </w:rPr>
               <w:t>first_name</w:t>
             </w:r>
+            <w:proofErr w:type="spellEnd"/>
           </w:p>
         </w:tc>
         <w:tc>
@@ -4084,6 +4623,7 @@
                 <w:lang w:val="en-GB"/>
               </w:rPr>
             </w:pPr>
+            <w:proofErr w:type="spellStart"/>
             <w:r>
               <w:rPr>
                 <w:b/>
@@ -4091,6 +4631,7 @@
               </w:rPr>
               <w:t>last_name</w:t>
             </w:r>
+            <w:proofErr w:type="spellEnd"/>
           </w:p>
         </w:tc>
         <w:tc>
@@ -4106,6 +4647,7 @@
                 <w:lang w:val="en-GB"/>
               </w:rPr>
             </w:pPr>
+            <w:proofErr w:type="spellStart"/>
             <w:r>
               <w:rPr>
                 <w:b/>
@@ -4113,6 +4655,7 @@
               </w:rPr>
               <w:t>department_id</w:t>
             </w:r>
+            <w:proofErr w:type="spellEnd"/>
           </w:p>
         </w:tc>
       </w:tr>
@@ -4209,6 +4752,358 @@
       </w:tr>
     </w:tbl>
     <w:p/>
+    <w:p>
+      <w:pPr>
+        <w:rPr>
+          <w:lang w:val="en-GB"/>
+        </w:rPr>
+      </w:pPr>
+    </w:p>
+    <w:p>
+      <w:pPr>
+        <w:pStyle w:val="Heading2"/>
+        <w:ind w:left="284"/>
+      </w:pPr>
+      <w:r>
+        <w:t>Departments Total Salaries</w:t>
+      </w:r>
+    </w:p>
+    <w:p>
+      <w:pPr>
+        <w:rPr>
+          <w:lang w:val="en-GB"/>
+        </w:rPr>
+      </w:pPr>
+      <w:r>
+        <w:t>C</w:t>
+      </w:r>
+      <w:r>
+        <w:t xml:space="preserve">reate a query which </w:t>
+      </w:r>
+      <w:r>
+        <w:t>shows</w:t>
+      </w:r>
+      <w:r>
+        <w:t xml:space="preserve"> the total </w:t>
+      </w:r>
+      <w:r>
+        <w:rPr>
+          <w:b/>
+        </w:rPr>
+        <w:t>sum of salaries</w:t>
+      </w:r>
+      <w:r>
+        <w:t xml:space="preserve"> for each </w:t>
+      </w:r>
+      <w:r>
+        <w:rPr>
+          <w:b/>
+        </w:rPr>
+        <w:t>department</w:t>
+      </w:r>
+      <w:r>
+        <w:t xml:space="preserve">. </w:t>
+      </w:r>
+      <w:r>
+        <w:rPr>
+          <w:noProof/>
+          <w:lang w:val="en-GB"/>
+        </w:rPr>
+        <w:t>Order</w:t>
+      </w:r>
+      <w:r>
+        <w:rPr>
+          <w:noProof/>
+          <w:lang w:val="en-GB"/>
+        </w:rPr>
+        <w:t xml:space="preserve"> by </w:t>
+      </w:r>
+      <w:r>
+        <w:rPr>
+          <w:b/>
+          <w:noProof/>
+          <w:lang w:val="en-GB"/>
+        </w:rPr>
+        <w:t>d</w:t>
+      </w:r>
+      <w:r>
+        <w:rPr>
+          <w:b/>
+          <w:noProof/>
+          <w:lang w:val="en-GB"/>
+        </w:rPr>
+        <w:t>epartment</w:t>
+      </w:r>
+      <w:r>
+        <w:rPr>
+          <w:b/>
+          <w:noProof/>
+          <w:lang w:val="en-GB"/>
+        </w:rPr>
+        <w:t>_id</w:t>
+      </w:r>
+      <w:r>
+        <w:rPr>
+          <w:b/>
+          <w:noProof/>
+          <w:lang w:val="en-GB"/>
+        </w:rPr>
+        <w:t>.</w:t>
+      </w:r>
+      <w:r>
+        <w:rPr>
+          <w:b/>
+        </w:rPr>
+        <w:br/>
+      </w:r>
+      <w:r>
+        <w:rPr>
+          <w:lang w:val="en-GB"/>
+        </w:rPr>
+        <w:t>Your query should return:</w:t>
+      </w:r>
+      <w:r>
+        <w:rPr>
+          <w:lang w:val="en-GB"/>
+        </w:rPr>
+        <w:tab/>
+      </w:r>
+    </w:p>
+    <w:p>
+      <w:pPr>
+        <w:pStyle w:val="ListParagraph"/>
+        <w:numPr>
+          <w:ilvl w:val="0"/>
+          <w:numId w:val="13"/>
+        </w:numPr>
+        <w:rPr>
+          <w:noProof/>
+        </w:rPr>
+      </w:pPr>
+      <w:r>
+        <w:rPr>
+          <w:b/>
+          <w:noProof/>
+          <w:lang w:val="en-GB"/>
+        </w:rPr>
+        <w:t>d</w:t>
+      </w:r>
+      <w:r>
+        <w:rPr>
+          <w:b/>
+          <w:noProof/>
+          <w:lang w:val="en-GB"/>
+        </w:rPr>
+        <w:t>epartment</w:t>
+      </w:r>
+      <w:r>
+        <w:rPr>
+          <w:b/>
+          <w:noProof/>
+          <w:lang w:val="en-GB"/>
+        </w:rPr>
+        <w:t>_id</w:t>
+      </w:r>
+    </w:p>
+    <w:p>
+      <w:pPr>
+        <w:pStyle w:val="Heading3"/>
+      </w:pPr>
+      <w:r>
+        <w:t>Example:</w:t>
+      </w:r>
+    </w:p>
+    <w:tbl>
+      <w:tblPr>
+        <w:tblStyle w:val="TableGrid"/>
+        <w:tblW w:w="0" w:type="auto"/>
+        <w:tblInd w:w="14" w:type="dxa"/>
+        <w:tblLayout w:type="fixed"/>
+        <w:tblLook w:val="04A0" w:firstRow="1" w:lastRow="0" w:firstColumn="1" w:lastColumn="0" w:noHBand="0" w:noVBand="1"/>
+      </w:tblPr>
+      <w:tblGrid>
+        <w:gridCol w:w="1701"/>
+        <w:gridCol w:w="1701"/>
+      </w:tblGrid>
+      <w:tr>
+        <w:tc>
+          <w:tcPr>
+            <w:tcW w:w="1701" w:type="dxa"/>
+            <w:shd w:val="clear" w:color="auto" w:fill="D9D9D9" w:themeFill="background1" w:themeFillShade="D9"/>
+          </w:tcPr>
+          <w:p>
+            <w:pPr>
+              <w:spacing w:after="0"/>
+              <w:rPr>
+                <w:b/>
+                <w:noProof/>
+                <w:lang w:val="en-GB"/>
+              </w:rPr>
+            </w:pPr>
+            <w:r>
+              <w:rPr>
+                <w:b/>
+                <w:noProof/>
+                <w:lang w:val="en-GB"/>
+              </w:rPr>
+              <w:t>department_id</w:t>
+            </w:r>
+          </w:p>
+        </w:tc>
+        <w:tc>
+          <w:tcPr>
+            <w:tcW w:w="1701" w:type="dxa"/>
+            <w:shd w:val="clear" w:color="auto" w:fill="D9D9D9" w:themeFill="background1" w:themeFillShade="D9"/>
+          </w:tcPr>
+          <w:p>
+            <w:pPr>
+              <w:spacing w:after="0"/>
+              <w:rPr>
+                <w:b/>
+                <w:noProof/>
+              </w:rPr>
+            </w:pPr>
+            <w:r>
+              <w:rPr>
+                <w:b/>
+                <w:noProof/>
+                <w:lang w:val="bg-BG"/>
+              </w:rPr>
+              <w:t>t</w:t>
+            </w:r>
+            <w:r>
+              <w:rPr>
+                <w:b/>
+                <w:noProof/>
+                <w:lang w:val="bg-BG"/>
+              </w:rPr>
+              <w:t>otal</w:t>
+            </w:r>
+            <w:r>
+              <w:rPr>
+                <w:b/>
+                <w:noProof/>
+              </w:rPr>
+              <w:t>_</w:t>
+            </w:r>
+            <w:r>
+              <w:rPr>
+                <w:b/>
+                <w:noProof/>
+                <w:lang w:val="bg-BG"/>
+              </w:rPr>
+              <w:t>s</w:t>
+            </w:r>
+            <w:r>
+              <w:rPr>
+                <w:b/>
+                <w:noProof/>
+                <w:lang w:val="bg-BG"/>
+              </w:rPr>
+              <w:t>alary</w:t>
+            </w:r>
+          </w:p>
+        </w:tc>
+      </w:tr>
+      <w:tr>
+        <w:tc>
+          <w:tcPr>
+            <w:tcW w:w="1701" w:type="dxa"/>
+          </w:tcPr>
+          <w:p>
+            <w:pPr>
+              <w:spacing w:after="0"/>
+              <w:rPr>
+                <w:noProof/>
+              </w:rPr>
+            </w:pPr>
+            <w:r>
+              <w:rPr>
+                <w:noProof/>
+              </w:rPr>
+              <w:t>1</w:t>
+            </w:r>
+          </w:p>
+        </w:tc>
+        <w:tc>
+          <w:tcPr>
+            <w:tcW w:w="1701" w:type="dxa"/>
+          </w:tcPr>
+          <w:p>
+            <w:pPr>
+              <w:spacing w:after="0"/>
+              <w:rPr>
+                <w:noProof/>
+              </w:rPr>
+            </w:pPr>
+            <w:r>
+              <w:rPr>
+                <w:noProof/>
+              </w:rPr>
+              <w:t>241</w:t>
+            </w:r>
+            <w:r>
+              <w:rPr>
+                <w:noProof/>
+              </w:rPr>
+              <w:t>000</w:t>
+            </w:r>
+            <w:r>
+              <w:rPr>
+                <w:noProof/>
+              </w:rPr>
+              <w:t>.</w:t>
+            </w:r>
+            <w:r>
+              <w:rPr>
+                <w:noProof/>
+              </w:rPr>
+              <w:t>00</w:t>
+            </w:r>
+          </w:p>
+        </w:tc>
+      </w:tr>
+      <w:tr>
+        <w:tc>
+          <w:tcPr>
+            <w:tcW w:w="1701" w:type="dxa"/>
+          </w:tcPr>
+          <w:p>
+            <w:pPr>
+              <w:spacing w:after="0"/>
+              <w:rPr>
+                <w:lang w:val="en-GB"/>
+              </w:rPr>
+            </w:pPr>
+            <w:r>
+              <w:rPr>
+                <w:lang w:val="en-GB"/>
+              </w:rPr>
+              <w:t>…</w:t>
+            </w:r>
+          </w:p>
+        </w:tc>
+        <w:tc>
+          <w:tcPr>
+            <w:tcW w:w="1701" w:type="dxa"/>
+          </w:tcPr>
+          <w:p>
+            <w:pPr>
+              <w:spacing w:after="0"/>
+              <w:rPr>
+                <w:lang w:val="en-GB"/>
+              </w:rPr>
+            </w:pPr>
+            <w:r>
+              <w:rPr>
+                <w:lang w:val="en-GB"/>
+              </w:rPr>
+              <w:t>…</w:t>
+            </w:r>
+          </w:p>
+        </w:tc>
+      </w:tr>
+    </w:tbl>
     <w:p>
       <w:pPr>
         <w:rPr>
@@ -4230,7 +5125,7 @@
 </file>
 
 <file path=word/endnotes.xml><?xml version="1.0" encoding="utf-8"?>
-<w:endnotes xmlns:wpc="http://schemas.microsoft.com/office/word/2010/wordprocessingCanvas" xmlns:cx="http://schemas.microsoft.com/office/drawing/2014/chartex" xmlns:cx1="http://schemas.microsoft.com/office/drawing/2015/9/8/chartex" xmlns:cx2="http://schemas.microsoft.com/office/drawing/2015/10/21/chartex" xmlns:mc="http://schemas.openxmlformats.org/markup-compatibility/2006" xmlns:o="urn:schemas-microsoft-com:office:office" xmlns:r="http://schemas.openxmlformats.org/officeDocument/2006/relationships" xmlns:m="http://schemas.openxmlformats.org/officeDocument/2006/math" xmlns:v="urn:schemas-microsoft-com:vml" xmlns:wp14="http://schemas.microsoft.com/office/word/2010/wordprocessingDrawing" xmlns:wp="http://schemas.openxmlformats.org/drawingml/2006/wordprocessingDrawing" xmlns:w10="urn:schemas-microsoft-com:office:word" xmlns:w="http://schemas.openxmlformats.org/wordprocessingml/2006/main" xmlns:w14="http://schemas.microsoft.com/office/word/2010/wordml" xmlns:w15="http://schemas.microsoft.com/office/word/2012/wordml" xmlns:w16se="http://schemas.microsoft.com/office/word/2015/wordml/symex" xmlns:wpg="http://schemas.microsoft.com/office/word/2010/wordprocessingGroup" xmlns:wpi="http://schemas.microsoft.com/office/word/2010/wordprocessingInk" xmlns:wne="http://schemas.microsoft.com/office/word/2006/wordml" xmlns:wps="http://schemas.microsoft.com/office/word/2010/wordprocessingShape" mc:Ignorable="w14 w15 w16se wp14">
+<w:endnotes xmlns:wpc="http://schemas.microsoft.com/office/word/2010/wordprocessingCanvas" xmlns:mc="http://schemas.openxmlformats.org/markup-compatibility/2006" xmlns:o="urn:schemas-microsoft-com:office:office" xmlns:r="http://schemas.openxmlformats.org/officeDocument/2006/relationships" xmlns:m="http://schemas.openxmlformats.org/officeDocument/2006/math" xmlns:v="urn:schemas-microsoft-com:vml" xmlns:wp14="http://schemas.microsoft.com/office/word/2010/wordprocessingDrawing" xmlns:wp="http://schemas.openxmlformats.org/drawingml/2006/wordprocessingDrawing" xmlns:w10="urn:schemas-microsoft-com:office:word" xmlns:w="http://schemas.openxmlformats.org/wordprocessingml/2006/main" xmlns:w14="http://schemas.microsoft.com/office/word/2010/wordml" xmlns:w15="http://schemas.microsoft.com/office/word/2012/wordml" xmlns:wpg="http://schemas.microsoft.com/office/word/2010/wordprocessingGroup" xmlns:wpi="http://schemas.microsoft.com/office/word/2010/wordprocessingInk" xmlns:wne="http://schemas.microsoft.com/office/word/2006/wordml" xmlns:wps="http://schemas.microsoft.com/office/word/2010/wordprocessingShape" mc:Ignorable="w14 w15 wp14">
   <w:endnote w:type="separator" w:id="-1">
     <w:p>
       <w:pPr>
@@ -4255,7 +5150,7 @@
 </file>
 
 <file path=word/footer1.xml><?xml version="1.0" encoding="utf-8"?>
-<w:ftr xmlns:wpc="http://schemas.microsoft.com/office/word/2010/wordprocessingCanvas" xmlns:cx="http://schemas.microsoft.com/office/drawing/2014/chartex" xmlns:cx1="http://schemas.microsoft.com/office/drawing/2015/9/8/chartex" xmlns:cx2="http://schemas.microsoft.com/office/drawing/2015/10/21/chartex" xmlns:mc="http://schemas.openxmlformats.org/markup-compatibility/2006" xmlns:o="urn:schemas-microsoft-com:office:office" xmlns:r="http://schemas.openxmlformats.org/officeDocument/2006/relationships" xmlns:m="http://schemas.openxmlformats.org/officeDocument/2006/math" xmlns:v="urn:schemas-microsoft-com:vml" xmlns:wp14="http://schemas.microsoft.com/office/word/2010/wordprocessingDrawing" xmlns:wp="http://schemas.openxmlformats.org/drawingml/2006/wordprocessingDrawing" xmlns:w10="urn:schemas-microsoft-com:office:word" xmlns:w="http://schemas.openxmlformats.org/wordprocessingml/2006/main" xmlns:w14="http://schemas.microsoft.com/office/word/2010/wordml" xmlns:w15="http://schemas.microsoft.com/office/word/2012/wordml" xmlns:w16se="http://schemas.microsoft.com/office/word/2015/wordml/symex" xmlns:wpg="http://schemas.microsoft.com/office/word/2010/wordprocessingGroup" xmlns:wpi="http://schemas.microsoft.com/office/word/2010/wordprocessingInk" xmlns:wne="http://schemas.microsoft.com/office/word/2006/wordml" xmlns:wps="http://schemas.microsoft.com/office/word/2010/wordprocessingShape" mc:Ignorable="w14 w15 w16se wp14">
+<w:ftr xmlns:wpc="http://schemas.microsoft.com/office/word/2010/wordprocessingCanvas" xmlns:mc="http://schemas.openxmlformats.org/markup-compatibility/2006" xmlns:o="urn:schemas-microsoft-com:office:office" xmlns:r="http://schemas.openxmlformats.org/officeDocument/2006/relationships" xmlns:m="http://schemas.openxmlformats.org/officeDocument/2006/math" xmlns:v="urn:schemas-microsoft-com:vml" xmlns:wp14="http://schemas.microsoft.com/office/word/2010/wordprocessingDrawing" xmlns:wp="http://schemas.openxmlformats.org/drawingml/2006/wordprocessingDrawing" xmlns:w10="urn:schemas-microsoft-com:office:word" xmlns:w="http://schemas.openxmlformats.org/wordprocessingml/2006/main" xmlns:w14="http://schemas.microsoft.com/office/word/2010/wordml" xmlns:w15="http://schemas.microsoft.com/office/word/2012/wordml" xmlns:wpg="http://schemas.microsoft.com/office/word/2010/wordprocessingGroup" xmlns:wpi="http://schemas.microsoft.com/office/word/2010/wordprocessingInk" xmlns:wne="http://schemas.microsoft.com/office/word/2006/wordml" xmlns:wps="http://schemas.microsoft.com/office/word/2010/wordprocessingShape" mc:Ignorable="w14 w15 wp14">
   <w:p>
     <w:pPr>
       <w:pStyle w:val="Footer"/>
@@ -4263,6 +5158,7 @@
     <w:r>
       <w:rPr>
         <w:noProof/>
+        <w:lang w:val="bg-BG" w:eastAsia="bg-BG"/>
       </w:rPr>
       <mc:AlternateContent>
         <mc:Choice Requires="wps">
@@ -4382,6 +5278,7 @@
                           <w:r>
                             <w:rPr>
                               <w:noProof/>
+                              <w:lang w:val="bg-BG" w:eastAsia="bg-BG"/>
                             </w:rPr>
                             <w:drawing>
                               <wp:inline distT="0" distB="9525" distL="0" distR="9525" wp14:anchorId="190BBC30" wp14:editId="723F4537">
@@ -4433,6 +5330,7 @@
                               <w:noProof/>
                               <w:sz w:val="19"/>
                               <w:szCs w:val="19"/>
+                              <w:lang w:val="bg-BG" w:eastAsia="bg-BG"/>
                             </w:rPr>
                             <w:drawing>
                               <wp:inline distT="0" distB="9525" distL="0" distR="9525" wp14:anchorId="004F4FA3" wp14:editId="7DAECF0B">
@@ -4484,6 +5382,7 @@
                               <w:noProof/>
                               <w:sz w:val="19"/>
                               <w:szCs w:val="19"/>
+                              <w:lang w:val="bg-BG" w:eastAsia="bg-BG"/>
                             </w:rPr>
                             <w:drawing>
                               <wp:inline distT="0" distB="9525" distL="0" distR="9525" wp14:anchorId="4763D903" wp14:editId="5C8920A7">
@@ -4535,6 +5434,7 @@
                               <w:noProof/>
                               <w:sz w:val="19"/>
                               <w:szCs w:val="19"/>
+                              <w:lang w:val="bg-BG" w:eastAsia="bg-BG"/>
                             </w:rPr>
                             <w:drawing>
                               <wp:inline distT="0" distB="9525" distL="0" distR="9525">
@@ -4586,6 +5486,7 @@
                               <w:noProof/>
                               <w:sz w:val="19"/>
                               <w:szCs w:val="19"/>
+                              <w:lang w:val="bg-BG" w:eastAsia="bg-BG"/>
                             </w:rPr>
                             <w:drawing>
                               <wp:inline distT="0" distB="9525" distL="0" distR="9525">
@@ -4637,6 +5538,7 @@
                               <w:noProof/>
                               <w:sz w:val="19"/>
                               <w:szCs w:val="19"/>
+                              <w:lang w:val="bg-BG" w:eastAsia="bg-BG"/>
                             </w:rPr>
                             <w:drawing>
                               <wp:inline distT="0" distB="9525" distL="0" distR="9525">
@@ -4688,6 +5590,7 @@
                               <w:noProof/>
                               <w:sz w:val="19"/>
                               <w:szCs w:val="19"/>
+                              <w:lang w:val="bg-BG" w:eastAsia="bg-BG"/>
                             </w:rPr>
                             <w:drawing>
                               <wp:inline distT="0" distB="9525" distL="0" distR="9525">
@@ -4739,6 +5642,7 @@
                               <w:noProof/>
                               <w:sz w:val="19"/>
                               <w:szCs w:val="19"/>
+                              <w:lang w:val="bg-BG" w:eastAsia="bg-BG"/>
                             </w:rPr>
                             <w:drawing>
                               <wp:inline distT="0" distB="9525" distL="0" distR="9525">
@@ -4790,6 +5694,7 @@
                               <w:noProof/>
                               <w:sz w:val="19"/>
                               <w:szCs w:val="19"/>
+                              <w:lang w:val="bg-BG" w:eastAsia="bg-BG"/>
                             </w:rPr>
                             <w:drawing>
                               <wp:inline distT="0" distB="9525" distL="0" distR="9525">
@@ -4841,6 +5746,7 @@
                               <w:noProof/>
                               <w:sz w:val="19"/>
                               <w:szCs w:val="19"/>
+                              <w:lang w:val="bg-BG" w:eastAsia="bg-BG"/>
                             </w:rPr>
                             <w:drawing>
                               <wp:inline distT="0" distB="9525" distL="0" distR="9525">
@@ -5483,6 +6389,7 @@
     <w:r>
       <w:rPr>
         <w:noProof/>
+        <w:lang w:val="bg-BG" w:eastAsia="bg-BG"/>
       </w:rPr>
       <mc:AlternateContent>
         <mc:Choice Requires="wps">
@@ -5610,6 +6517,7 @@
     <w:r>
       <w:rPr>
         <w:noProof/>
+        <w:lang w:val="bg-BG" w:eastAsia="bg-BG"/>
       </w:rPr>
       <mc:AlternateContent>
         <mc:Choice Requires="wps">
@@ -5677,6 +6585,7 @@
                           <w:r>
                             <w:rPr>
                               <w:noProof/>
+                              <w:lang w:val="bg-BG" w:eastAsia="bg-BG"/>
                             </w:rPr>
                             <w:drawing>
                               <wp:inline distT="0" distB="0" distL="0" distR="0">
@@ -5798,6 +6707,7 @@
     <w:r>
       <w:rPr>
         <w:noProof/>
+        <w:lang w:val="bg-BG" w:eastAsia="bg-BG"/>
       </w:rPr>
       <mc:AlternateContent>
         <mc:Choice Requires="wps">
@@ -5861,7 +6771,7 @@
             </wp:anchor>
           </w:drawing>
         </mc:Choice>
-        <mc:Fallback>
+        <mc:Fallback xmlns:cx="http://schemas.microsoft.com/office/drawing/2014/chartex" xmlns:cx1="http://schemas.microsoft.com/office/drawing/2015/9/8/chartex" xmlns:cx2="http://schemas.microsoft.com/office/drawing/2015/10/21/chartex" xmlns:w16se="http://schemas.microsoft.com/office/word/2015/wordml/symex">
           <w:pict>
             <v:line w14:anchorId="3D646A82" id="Straight Connector 1" o:spid="_x0000_s1026" style="position:absolute;z-index:251658752;visibility:visible;mso-wrap-style:square;mso-width-percent:0;mso-height-percent:0;mso-wrap-distance-left:9pt;mso-wrap-distance-top:0;mso-wrap-distance-right:9pt;mso-wrap-distance-bottom:0;mso-position-horizontal:absolute;mso-position-horizontal-relative:text;mso-position-vertical:absolute;mso-position-vertical-relative:text;mso-width-percent:0;mso-height-percent:0;mso-width-relative:page;mso-height-relative:page" from="-.3pt,11.2pt" to="520.45pt,11.2pt" o:gfxdata="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" strokecolor="#f37123" strokeweight=".35mm"/>
           </w:pict>
@@ -5871,6 +6781,7 @@
     <w:r>
       <w:rPr>
         <w:noProof/>
+        <w:lang w:val="bg-BG" w:eastAsia="bg-BG"/>
       </w:rPr>
       <mc:AlternateContent>
         <mc:Choice Requires="wps">
@@ -5965,7 +6876,7 @@
                             <w:rPr>
                               <w:noProof/>
                             </w:rPr>
-                            <w:t>4</w:t>
+                            <w:t>6</w:t>
                           </w:r>
                           <w:r>
                             <w:fldChar w:fldCharType="end"/>
@@ -5996,7 +6907,7 @@
                             <w:rPr>
                               <w:noProof/>
                             </w:rPr>
-                            <w:t>5</w:t>
+                            <w:t>6</w:t>
                           </w:r>
                           <w:r>
                             <w:fldChar w:fldCharType="end"/>
@@ -6060,7 +6971,7 @@
                       <w:rPr>
                         <w:noProof/>
                       </w:rPr>
-                      <w:t>4</w:t>
+                      <w:t>6</w:t>
                     </w:r>
                     <w:r>
                       <w:fldChar w:fldCharType="end"/>
@@ -6091,7 +7002,7 @@
                       <w:rPr>
                         <w:noProof/>
                       </w:rPr>
-                      <w:t>5</w:t>
+                      <w:t>6</w:t>
                     </w:r>
                     <w:r>
                       <w:fldChar w:fldCharType="end"/>
@@ -6120,7 +7031,7 @@
 </file>
 
 <file path=word/footnotes.xml><?xml version="1.0" encoding="utf-8"?>
-<w:footnotes xmlns:wpc="http://schemas.microsoft.com/office/word/2010/wordprocessingCanvas" xmlns:cx="http://schemas.microsoft.com/office/drawing/2014/chartex" xmlns:cx1="http://schemas.microsoft.com/office/drawing/2015/9/8/chartex" xmlns:cx2="http://schemas.microsoft.com/office/drawing/2015/10/21/chartex" xmlns:mc="http://schemas.openxmlformats.org/markup-compatibility/2006" xmlns:o="urn:schemas-microsoft-com:office:office" xmlns:r="http://schemas.openxmlformats.org/officeDocument/2006/relationships" xmlns:m="http://schemas.openxmlformats.org/officeDocument/2006/math" xmlns:v="urn:schemas-microsoft-com:vml" xmlns:wp14="http://schemas.microsoft.com/office/word/2010/wordprocessingDrawing" xmlns:wp="http://schemas.openxmlformats.org/drawingml/2006/wordprocessingDrawing" xmlns:w10="urn:schemas-microsoft-com:office:word" xmlns:w="http://schemas.openxmlformats.org/wordprocessingml/2006/main" xmlns:w14="http://schemas.microsoft.com/office/word/2010/wordml" xmlns:w15="http://schemas.microsoft.com/office/word/2012/wordml" xmlns:w16se="http://schemas.microsoft.com/office/word/2015/wordml/symex" xmlns:wpg="http://schemas.microsoft.com/office/word/2010/wordprocessingGroup" xmlns:wpi="http://schemas.microsoft.com/office/word/2010/wordprocessingInk" xmlns:wne="http://schemas.microsoft.com/office/word/2006/wordml" xmlns:wps="http://schemas.microsoft.com/office/word/2010/wordprocessingShape" mc:Ignorable="w14 w15 w16se wp14">
+<w:footnotes xmlns:wpc="http://schemas.microsoft.com/office/word/2010/wordprocessingCanvas" xmlns:mc="http://schemas.openxmlformats.org/markup-compatibility/2006" xmlns:o="urn:schemas-microsoft-com:office:office" xmlns:r="http://schemas.openxmlformats.org/officeDocument/2006/relationships" xmlns:m="http://schemas.openxmlformats.org/officeDocument/2006/math" xmlns:v="urn:schemas-microsoft-com:vml" xmlns:wp14="http://schemas.microsoft.com/office/word/2010/wordprocessingDrawing" xmlns:wp="http://schemas.openxmlformats.org/drawingml/2006/wordprocessingDrawing" xmlns:w10="urn:schemas-microsoft-com:office:word" xmlns:w="http://schemas.openxmlformats.org/wordprocessingml/2006/main" xmlns:w14="http://schemas.microsoft.com/office/word/2010/wordml" xmlns:w15="http://schemas.microsoft.com/office/word/2012/wordml" xmlns:wpg="http://schemas.microsoft.com/office/word/2010/wordprocessingGroup" xmlns:wpi="http://schemas.microsoft.com/office/word/2010/wordprocessingInk" xmlns:wne="http://schemas.microsoft.com/office/word/2006/wordml" xmlns:wps="http://schemas.microsoft.com/office/word/2010/wordprocessingShape" mc:Ignorable="w14 w15 wp14">
   <w:footnote w:type="separator" w:id="-1">
     <w:p>
       <w:pPr>
@@ -6145,7 +7056,7 @@
 </file>
 
 <file path=word/header1.xml><?xml version="1.0" encoding="utf-8"?>
-<w:hdr xmlns:wpc="http://schemas.microsoft.com/office/word/2010/wordprocessingCanvas" xmlns:cx="http://schemas.microsoft.com/office/drawing/2014/chartex" xmlns:cx1="http://schemas.microsoft.com/office/drawing/2015/9/8/chartex" xmlns:cx2="http://schemas.microsoft.com/office/drawing/2015/10/21/chartex" xmlns:mc="http://schemas.openxmlformats.org/markup-compatibility/2006" xmlns:o="urn:schemas-microsoft-com:office:office" xmlns:r="http://schemas.openxmlformats.org/officeDocument/2006/relationships" xmlns:m="http://schemas.openxmlformats.org/officeDocument/2006/math" xmlns:v="urn:schemas-microsoft-com:vml" xmlns:wp14="http://schemas.microsoft.com/office/word/2010/wordprocessingDrawing" xmlns:wp="http://schemas.openxmlformats.org/drawingml/2006/wordprocessingDrawing" xmlns:w10="urn:schemas-microsoft-com:office:word" xmlns:w="http://schemas.openxmlformats.org/wordprocessingml/2006/main" xmlns:w14="http://schemas.microsoft.com/office/word/2010/wordml" xmlns:w15="http://schemas.microsoft.com/office/word/2012/wordml" xmlns:w16se="http://schemas.microsoft.com/office/word/2015/wordml/symex" xmlns:wpg="http://schemas.microsoft.com/office/word/2010/wordprocessingGroup" xmlns:wpi="http://schemas.microsoft.com/office/word/2010/wordprocessingInk" xmlns:wne="http://schemas.microsoft.com/office/word/2006/wordml" xmlns:wps="http://schemas.microsoft.com/office/word/2010/wordprocessingShape" mc:Ignorable="w14 w15 w16se wp14">
+<w:hdr xmlns:wpc="http://schemas.microsoft.com/office/word/2010/wordprocessingCanvas" xmlns:mc="http://schemas.openxmlformats.org/markup-compatibility/2006" xmlns:o="urn:schemas-microsoft-com:office:office" xmlns:r="http://schemas.openxmlformats.org/officeDocument/2006/relationships" xmlns:m="http://schemas.openxmlformats.org/officeDocument/2006/math" xmlns:v="urn:schemas-microsoft-com:vml" xmlns:wp14="http://schemas.microsoft.com/office/word/2010/wordprocessingDrawing" xmlns:wp="http://schemas.openxmlformats.org/drawingml/2006/wordprocessingDrawing" xmlns:w10="urn:schemas-microsoft-com:office:word" xmlns:w="http://schemas.openxmlformats.org/wordprocessingml/2006/main" xmlns:w14="http://schemas.microsoft.com/office/word/2010/wordml" xmlns:w15="http://schemas.microsoft.com/office/word/2012/wordml" xmlns:wpg="http://schemas.microsoft.com/office/word/2010/wordprocessingGroup" xmlns:wpi="http://schemas.microsoft.com/office/word/2010/wordprocessingInk" xmlns:wne="http://schemas.microsoft.com/office/word/2006/wordml" xmlns:wps="http://schemas.microsoft.com/office/word/2010/wordprocessingShape" mc:Ignorable="w14 w15 wp14">
   <w:p>
     <w:pPr>
       <w:pStyle w:val="Header"/>
@@ -6156,8 +7067,121 @@
 </file>
 
 <file path=word/numbering.xml><?xml version="1.0" encoding="utf-8"?>
-<w:numbering xmlns:wpc="http://schemas.microsoft.com/office/word/2010/wordprocessingCanvas" xmlns:cx="http://schemas.microsoft.com/office/drawing/2014/chartex" xmlns:cx1="http://schemas.microsoft.com/office/drawing/2015/9/8/chartex" xmlns:cx2="http://schemas.microsoft.com/office/drawing/2015/10/21/chartex" xmlns:mc="http://schemas.openxmlformats.org/markup-compatibility/2006" xmlns:o="urn:schemas-microsoft-com:office:office" xmlns:r="http://schemas.openxmlformats.org/officeDocument/2006/relationships" xmlns:m="http://schemas.openxmlformats.org/officeDocument/2006/math" xmlns:v="urn:schemas-microsoft-com:vml" xmlns:wp14="http://schemas.microsoft.com/office/word/2010/wordprocessingDrawing" xmlns:wp="http://schemas.openxmlformats.org/drawingml/2006/wordprocessingDrawing" xmlns:w10="urn:schemas-microsoft-com:office:word" xmlns:w="http://schemas.openxmlformats.org/wordprocessingml/2006/main" xmlns:w14="http://schemas.microsoft.com/office/word/2010/wordml" xmlns:w15="http://schemas.microsoft.com/office/word/2012/wordml" xmlns:w16se="http://schemas.microsoft.com/office/word/2015/wordml/symex" xmlns:wpg="http://schemas.microsoft.com/office/word/2010/wordprocessingGroup" xmlns:wpi="http://schemas.microsoft.com/office/word/2010/wordprocessingInk" xmlns:wne="http://schemas.microsoft.com/office/word/2006/wordml" xmlns:wps="http://schemas.microsoft.com/office/word/2010/wordprocessingShape" mc:Ignorable="w14 w15 w16se wp14">
+<w:numbering xmlns:wpc="http://schemas.microsoft.com/office/word/2010/wordprocessingCanvas" xmlns:mc="http://schemas.openxmlformats.org/markup-compatibility/2006" xmlns:o="urn:schemas-microsoft-com:office:office" xmlns:r="http://schemas.openxmlformats.org/officeDocument/2006/relationships" xmlns:m="http://schemas.openxmlformats.org/officeDocument/2006/math" xmlns:v="urn:schemas-microsoft-com:vml" xmlns:wp14="http://schemas.microsoft.com/office/word/2010/wordprocessingDrawing" xmlns:wp="http://schemas.openxmlformats.org/drawingml/2006/wordprocessingDrawing" xmlns:w10="urn:schemas-microsoft-com:office:word" xmlns:w="http://schemas.openxmlformats.org/wordprocessingml/2006/main" xmlns:w14="http://schemas.microsoft.com/office/word/2010/wordml" xmlns:w15="http://schemas.microsoft.com/office/word/2012/wordml" xmlns:wpg="http://schemas.microsoft.com/office/word/2010/wordprocessingGroup" xmlns:wpi="http://schemas.microsoft.com/office/word/2010/wordprocessingInk" xmlns:wne="http://schemas.microsoft.com/office/word/2006/wordml" xmlns:wps="http://schemas.microsoft.com/office/word/2010/wordprocessingShape" mc:Ignorable="w14 w15 wp14">
   <w:abstractNum w:abstractNumId="0" w15:restartNumberingAfterBreak="0">
+    <w:nsid w:val="04E60920"/>
+    <w:multiLevelType w:val="hybridMultilevel"/>
+    <w:tmpl w:val="9DB0F662"/>
+    <w:lvl w:ilvl="0" w:tplc="04090001">
+      <w:start w:val="1"/>
+      <w:numFmt w:val="bullet"/>
+      <w:lvlText w:val=""/>
+      <w:lvlJc w:val="left"/>
+      <w:pPr>
+        <w:ind w:left="720" w:hanging="360"/>
+      </w:pPr>
+      <w:rPr>
+        <w:rFonts w:ascii="Symbol" w:hAnsi="Symbol" w:hint="default"/>
+      </w:rPr>
+    </w:lvl>
+    <w:lvl w:ilvl="1" w:tplc="04090003" w:tentative="1">
+      <w:start w:val="1"/>
+      <w:numFmt w:val="bullet"/>
+      <w:lvlText w:val="o"/>
+      <w:lvlJc w:val="left"/>
+      <w:pPr>
+        <w:ind w:left="1440" w:hanging="360"/>
+      </w:pPr>
+      <w:rPr>
+        <w:rFonts w:ascii="Courier New" w:hAnsi="Courier New" w:cs="Courier New" w:hint="default"/>
+      </w:rPr>
+    </w:lvl>
+    <w:lvl w:ilvl="2" w:tplc="04090005" w:tentative="1">
+      <w:start w:val="1"/>
+      <w:numFmt w:val="bullet"/>
+      <w:lvlText w:val=""/>
+      <w:lvlJc w:val="left"/>
+      <w:pPr>
+        <w:ind w:left="2160" w:hanging="360"/>
+      </w:pPr>
+      <w:rPr>
+        <w:rFonts w:ascii="Wingdings" w:hAnsi="Wingdings" w:hint="default"/>
+      </w:rPr>
+    </w:lvl>
+    <w:lvl w:ilvl="3" w:tplc="04090001" w:tentative="1">
+      <w:start w:val="1"/>
+      <w:numFmt w:val="bullet"/>
+      <w:lvlText w:val=""/>
+      <w:lvlJc w:val="left"/>
+      <w:pPr>
+        <w:ind w:left="2880" w:hanging="360"/>
+      </w:pPr>
+      <w:rPr>
+        <w:rFonts w:ascii="Symbol" w:hAnsi="Symbol" w:hint="default"/>
+      </w:rPr>
+    </w:lvl>
+    <w:lvl w:ilvl="4" w:tplc="04090003" w:tentative="1">
+      <w:start w:val="1"/>
+      <w:numFmt w:val="bullet"/>
+      <w:lvlText w:val="o"/>
+      <w:lvlJc w:val="left"/>
+      <w:pPr>
+        <w:ind w:left="3600" w:hanging="360"/>
+      </w:pPr>
+      <w:rPr>
+        <w:rFonts w:ascii="Courier New" w:hAnsi="Courier New" w:cs="Courier New" w:hint="default"/>
+      </w:rPr>
+    </w:lvl>
+    <w:lvl w:ilvl="5" w:tplc="04090005" w:tentative="1">
+      <w:start w:val="1"/>
+      <w:numFmt w:val="bullet"/>
+      <w:lvlText w:val=""/>
+      <w:lvlJc w:val="left"/>
+      <w:pPr>
+        <w:ind w:left="4320" w:hanging="360"/>
+      </w:pPr>
+      <w:rPr>
+        <w:rFonts w:ascii="Wingdings" w:hAnsi="Wingdings" w:hint="default"/>
+      </w:rPr>
+    </w:lvl>
+    <w:lvl w:ilvl="6" w:tplc="04090001" w:tentative="1">
+      <w:start w:val="1"/>
+      <w:numFmt w:val="bullet"/>
+      <w:lvlText w:val=""/>
+      <w:lvlJc w:val="left"/>
+      <w:pPr>
+        <w:ind w:left="5040" w:hanging="360"/>
+      </w:pPr>
+      <w:rPr>
+        <w:rFonts w:ascii="Symbol" w:hAnsi="Symbol" w:hint="default"/>
+      </w:rPr>
+    </w:lvl>
+    <w:lvl w:ilvl="7" w:tplc="04090003" w:tentative="1">
+      <w:start w:val="1"/>
+      <w:numFmt w:val="bullet"/>
+      <w:lvlText w:val="o"/>
+      <w:lvlJc w:val="left"/>
+      <w:pPr>
+        <w:ind w:left="5760" w:hanging="360"/>
+      </w:pPr>
+      <w:rPr>
+        <w:rFonts w:ascii="Courier New" w:hAnsi="Courier New" w:cs="Courier New" w:hint="default"/>
+      </w:rPr>
+    </w:lvl>
+    <w:lvl w:ilvl="8" w:tplc="04090005" w:tentative="1">
+      <w:start w:val="1"/>
+      <w:numFmt w:val="bullet"/>
+      <w:lvlText w:val=""/>
+      <w:lvlJc w:val="left"/>
+      <w:pPr>
+        <w:ind w:left="6480" w:hanging="360"/>
+      </w:pPr>
+      <w:rPr>
+        <w:rFonts w:ascii="Wingdings" w:hAnsi="Wingdings" w:hint="default"/>
+      </w:rPr>
+    </w:lvl>
+  </w:abstractNum>
+  <w:abstractNum w:abstractNumId="1" w15:restartNumberingAfterBreak="0">
     <w:nsid w:val="0B057654"/>
     <w:multiLevelType w:val="hybridMultilevel"/>
     <w:tmpl w:val="691604DE"/>
@@ -6270,7 +7294,7 @@
       </w:rPr>
     </w:lvl>
   </w:abstractNum>
-  <w:abstractNum w:abstractNumId="1" w15:restartNumberingAfterBreak="0">
+  <w:abstractNum w:abstractNumId="2" w15:restartNumberingAfterBreak="0">
     <w:nsid w:val="0B08739C"/>
     <w:multiLevelType w:val="hybridMultilevel"/>
     <w:tmpl w:val="12BE82D0"/>
@@ -6383,7 +7407,7 @@
       </w:rPr>
     </w:lvl>
   </w:abstractNum>
-  <w:abstractNum w:abstractNumId="2" w15:restartNumberingAfterBreak="0">
+  <w:abstractNum w:abstractNumId="3" w15:restartNumberingAfterBreak="0">
     <w:nsid w:val="108165D2"/>
     <w:multiLevelType w:val="hybridMultilevel"/>
     <w:tmpl w:val="0F36FC64"/>
@@ -6496,7 +7520,7 @@
       </w:rPr>
     </w:lvl>
   </w:abstractNum>
-  <w:abstractNum w:abstractNumId="3" w15:restartNumberingAfterBreak="0">
+  <w:abstractNum w:abstractNumId="4" w15:restartNumberingAfterBreak="0">
     <w:nsid w:val="145E7E61"/>
     <w:multiLevelType w:val="hybridMultilevel"/>
     <w:tmpl w:val="3AD6A486"/>
@@ -6609,7 +7633,7 @@
       </w:rPr>
     </w:lvl>
   </w:abstractNum>
-  <w:abstractNum w:abstractNumId="4" w15:restartNumberingAfterBreak="0">
+  <w:abstractNum w:abstractNumId="5" w15:restartNumberingAfterBreak="0">
     <w:nsid w:val="194513D8"/>
     <w:multiLevelType w:val="hybridMultilevel"/>
     <w:tmpl w:val="02F0278C"/>
@@ -6722,7 +7746,7 @@
       </w:rPr>
     </w:lvl>
   </w:abstractNum>
-  <w:abstractNum w:abstractNumId="5" w15:restartNumberingAfterBreak="0">
+  <w:abstractNum w:abstractNumId="6" w15:restartNumberingAfterBreak="0">
     <w:nsid w:val="27202F17"/>
     <w:multiLevelType w:val="multilevel"/>
     <w:tmpl w:val="78CEF8E8"/>
@@ -6844,7 +7868,7 @@
       </w:rPr>
     </w:lvl>
   </w:abstractNum>
-  <w:abstractNum w:abstractNumId="6" w15:restartNumberingAfterBreak="0">
+  <w:abstractNum w:abstractNumId="7" w15:restartNumberingAfterBreak="0">
     <w:nsid w:val="289E6000"/>
     <w:multiLevelType w:val="hybridMultilevel"/>
     <w:tmpl w:val="E51E3A84"/>
@@ -6957,7 +7981,7 @@
       </w:rPr>
     </w:lvl>
   </w:abstractNum>
-  <w:abstractNum w:abstractNumId="7" w15:restartNumberingAfterBreak="0">
+  <w:abstractNum w:abstractNumId="8" w15:restartNumberingAfterBreak="0">
     <w:nsid w:val="2AC2015F"/>
     <w:multiLevelType w:val="hybridMultilevel"/>
     <w:tmpl w:val="6AF8069E"/>
@@ -7070,7 +8094,7 @@
       </w:rPr>
     </w:lvl>
   </w:abstractNum>
-  <w:abstractNum w:abstractNumId="8" w15:restartNumberingAfterBreak="0">
+  <w:abstractNum w:abstractNumId="9" w15:restartNumberingAfterBreak="0">
     <w:nsid w:val="34530474"/>
     <w:multiLevelType w:val="hybridMultilevel"/>
     <w:tmpl w:val="EAB8486E"/>
@@ -7183,7 +8207,7 @@
       </w:rPr>
     </w:lvl>
   </w:abstractNum>
-  <w:abstractNum w:abstractNumId="9" w15:restartNumberingAfterBreak="0">
+  <w:abstractNum w:abstractNumId="10" w15:restartNumberingAfterBreak="0">
     <w:nsid w:val="3D290F51"/>
     <w:multiLevelType w:val="hybridMultilevel"/>
     <w:tmpl w:val="73EE1344"/>
@@ -7296,7 +8320,7 @@
       </w:rPr>
     </w:lvl>
   </w:abstractNum>
-  <w:abstractNum w:abstractNumId="10" w15:restartNumberingAfterBreak="0">
+  <w:abstractNum w:abstractNumId="11" w15:restartNumberingAfterBreak="0">
     <w:nsid w:val="42D7028D"/>
     <w:multiLevelType w:val="hybridMultilevel"/>
     <w:tmpl w:val="14706FB4"/>
@@ -7409,7 +8433,7 @@
       </w:rPr>
     </w:lvl>
   </w:abstractNum>
-  <w:abstractNum w:abstractNumId="11" w15:restartNumberingAfterBreak="0">
+  <w:abstractNum w:abstractNumId="12" w15:restartNumberingAfterBreak="0">
     <w:nsid w:val="64B253B7"/>
     <w:multiLevelType w:val="hybridMultilevel"/>
     <w:tmpl w:val="DB666688"/>
@@ -7522,7 +8546,7 @@
       </w:rPr>
     </w:lvl>
   </w:abstractNum>
-  <w:abstractNum w:abstractNumId="12" w15:restartNumberingAfterBreak="0">
+  <w:abstractNum w:abstractNumId="13" w15:restartNumberingAfterBreak="0">
     <w:nsid w:val="663016F8"/>
     <w:multiLevelType w:val="hybridMultilevel"/>
     <w:tmpl w:val="0DB2C5A0"/>
@@ -7636,50 +8660,53 @@
     </w:lvl>
   </w:abstractNum>
   <w:num w:numId="1">
+    <w:abstractNumId w:val="6"/>
+  </w:num>
+  <w:num w:numId="2">
+    <w:abstractNumId w:val="8"/>
+  </w:num>
+  <w:num w:numId="3">
+    <w:abstractNumId w:val="4"/>
+  </w:num>
+  <w:num w:numId="4">
     <w:abstractNumId w:val="5"/>
   </w:num>
-  <w:num w:numId="2">
+  <w:num w:numId="5">
     <w:abstractNumId w:val="7"/>
   </w:num>
-  <w:num w:numId="3">
+  <w:num w:numId="6">
+    <w:abstractNumId w:val="2"/>
+  </w:num>
+  <w:num w:numId="7">
     <w:abstractNumId w:val="3"/>
   </w:num>
-  <w:num w:numId="4">
-    <w:abstractNumId w:val="4"/>
+  <w:num w:numId="8">
+    <w:abstractNumId w:val="10"/>
   </w:num>
-  <w:num w:numId="5">
-    <w:abstractNumId w:val="6"/>
-  </w:num>
-  <w:num w:numId="6">
+  <w:num w:numId="9">
     <w:abstractNumId w:val="1"/>
   </w:num>
-  <w:num w:numId="7">
-    <w:abstractNumId w:val="2"/>
+  <w:num w:numId="10">
+    <w:abstractNumId w:val="11"/>
   </w:num>
-  <w:num w:numId="8">
+  <w:num w:numId="11">
+    <w:abstractNumId w:val="13"/>
+  </w:num>
+  <w:num w:numId="12">
     <w:abstractNumId w:val="9"/>
   </w:num>
-  <w:num w:numId="9">
-    <w:abstractNumId w:val="0"/>
-  </w:num>
-  <w:num w:numId="10">
-    <w:abstractNumId w:val="10"/>
-  </w:num>
-  <w:num w:numId="11">
+  <w:num w:numId="13">
     <w:abstractNumId w:val="12"/>
   </w:num>
-  <w:num w:numId="12">
-    <w:abstractNumId w:val="8"/>
-  </w:num>
-  <w:num w:numId="13">
-    <w:abstractNumId w:val="11"/>
+  <w:num w:numId="14">
+    <w:abstractNumId w:val="0"/>
   </w:num>
   <w:numIdMacAtCleanup w:val="6"/>
 </w:numbering>
 </file>
 
 <file path=word/styles.xml><?xml version="1.0" encoding="utf-8"?>
-<w:styles xmlns:mc="http://schemas.openxmlformats.org/markup-compatibility/2006" xmlns:r="http://schemas.openxmlformats.org/officeDocument/2006/relationships" xmlns:w="http://schemas.openxmlformats.org/wordprocessingml/2006/main" xmlns:w14="http://schemas.microsoft.com/office/word/2010/wordml" xmlns:w15="http://schemas.microsoft.com/office/word/2012/wordml" xmlns:w16se="http://schemas.microsoft.com/office/word/2015/wordml/symex" mc:Ignorable="w14 w15 w16se">
+<w:styles xmlns:mc="http://schemas.openxmlformats.org/markup-compatibility/2006" xmlns:r="http://schemas.openxmlformats.org/officeDocument/2006/relationships" xmlns:w="http://schemas.openxmlformats.org/wordprocessingml/2006/main" xmlns:w14="http://schemas.microsoft.com/office/word/2010/wordml" xmlns:w15="http://schemas.microsoft.com/office/word/2012/wordml" mc:Ignorable="w14 w15">
   <w:docDefaults>
     <w:rPrDefault>
       <w:rPr>
@@ -7695,7 +8722,7 @@
       </w:pPr>
     </w:pPrDefault>
   </w:docDefaults>
-  <w:latentStyles w:defLockedState="0" w:defUIPriority="99" w:defSemiHidden="0" w:defUnhideWhenUsed="0" w:defQFormat="0" w:count="373">
+  <w:latentStyles w:defLockedState="0" w:defUIPriority="99" w:defSemiHidden="0" w:defUnhideWhenUsed="0" w:defQFormat="0" w:count="371">
     <w:lsdException w:name="Normal" w:uiPriority="0" w:qFormat="1"/>
     <w:lsdException w:name="heading 1" w:uiPriority="9" w:qFormat="1"/>
     <w:lsdException w:name="heading 2" w:semiHidden="1" w:uiPriority="9" w:unhideWhenUsed="1" w:qFormat="1"/>
@@ -7801,6 +8828,7 @@
     <w:lsdException w:name="HTML Sample" w:semiHidden="1" w:unhideWhenUsed="1"/>
     <w:lsdException w:name="HTML Typewriter" w:semiHidden="1" w:unhideWhenUsed="1"/>
     <w:lsdException w:name="HTML Variable" w:semiHidden="1" w:unhideWhenUsed="1"/>
+    <w:lsdException w:name="Normal Table" w:semiHidden="1" w:unhideWhenUsed="1"/>
     <w:lsdException w:name="annotation subject" w:semiHidden="1" w:unhideWhenUsed="1"/>
     <w:lsdException w:name="No List" w:semiHidden="1" w:unhideWhenUsed="1"/>
     <w:lsdException w:name="Outline List 1" w:semiHidden="1" w:unhideWhenUsed="1"/>
@@ -7846,9 +8874,11 @@
     <w:lsdException w:name="Table Subtle 1" w:semiHidden="1" w:unhideWhenUsed="1"/>
     <w:lsdException w:name="Table Subtle 2" w:semiHidden="1" w:unhideWhenUsed="1"/>
     <w:lsdException w:name="Table Web 1" w:semiHidden="1" w:unhideWhenUsed="1"/>
+    <w:lsdException w:name="Table Web 2" w:semiHidden="1" w:unhideWhenUsed="1"/>
     <w:lsdException w:name="Table Web 3" w:semiHidden="1" w:unhideWhenUsed="1"/>
     <w:lsdException w:name="Balloon Text" w:semiHidden="1" w:unhideWhenUsed="1"/>
     <w:lsdException w:name="Table Grid" w:uiPriority="59"/>
+    <w:lsdException w:name="Table Theme" w:semiHidden="1" w:unhideWhenUsed="1"/>
     <w:lsdException w:name="Placeholder Text" w:semiHidden="1"/>
     <w:lsdException w:name="No Spacing" w:uiPriority="1"/>
     <w:lsdException w:name="Light Shading" w:uiPriority="60"/>
@@ -8064,8 +9094,6 @@
     <w:lsdException w:name="List Table 5 Dark Accent 6" w:uiPriority="50"/>
     <w:lsdException w:name="List Table 6 Colorful Accent 6" w:uiPriority="51"/>
     <w:lsdException w:name="List Table 7 Colorful Accent 6" w:uiPriority="52"/>
-    <w:lsdException w:name="Mention" w:semiHidden="1" w:unhideWhenUsed="1"/>
-    <w:lsdException w:name="Smart Hyperlink" w:semiHidden="1" w:unhideWhenUsed="1"/>
   </w:latentStyles>
   <w:style w:type="paragraph" w:default="1" w:styleId="Normal">
     <w:name w:val="Normal"/>
@@ -8945,7 +9973,7 @@
 </file>
 
 <file path=customXml/itemProps1.xml><?xml version="1.0" encoding="utf-8"?>
-<ds:datastoreItem xmlns:ds="http://schemas.openxmlformats.org/officeDocument/2006/customXml" ds:itemID="{7CB30313-06D5-442A-9044-1C121A0A7FA6}">
+<ds:datastoreItem xmlns:ds="http://schemas.openxmlformats.org/officeDocument/2006/customXml" ds:itemID="{57856D41-9F7A-41F7-A15B-C18EF37D544D}">
   <ds:schemaRefs>
     <ds:schemaRef ds:uri="http://schemas.openxmlformats.org/officeDocument/2006/bibliography"/>
   </ds:schemaRefs>

</xml_diff>